<commit_message>
Práctico 1 y 2
</commit_message>
<xml_diff>
--- a/pracMaquina1/AreaTematica1.docx
+++ b/pracMaquina1/AreaTematica1.docx
@@ -17,16 +17,16 @@
           <wp:inline distB="0" distT="0" distL="0" distR="0">
             <wp:extent cx="5805549" cy="1082546"/>
             <wp:effectExtent b="0" l="0" r="0" t="0"/>
-            <wp:docPr id="16" name="image2.png"/>
+            <wp:docPr id="18" name="image18.png"/>
             <a:graphic>
               <a:graphicData uri="http://schemas.openxmlformats.org/drawingml/2006/picture">
                 <pic:pic>
                   <pic:nvPicPr>
-                    <pic:cNvPr id="0" name="image2.png"/>
+                    <pic:cNvPr id="0" name="image18.png"/>
                     <pic:cNvPicPr preferRelativeResize="0"/>
                   </pic:nvPicPr>
                   <pic:blipFill>
-                    <a:blip r:embed="rId7"/>
+                    <a:blip r:embed="rId9"/>
                     <a:srcRect b="0" l="0" r="0" t="0"/>
                     <a:stretch>
                       <a:fillRect/>
@@ -189,16 +189,16 @@
           <wp:inline distB="0" distT="0" distL="0" distR="0">
             <wp:extent cx="5837713" cy="594472"/>
             <wp:effectExtent b="0" l="0" r="0" t="0"/>
-            <wp:docPr id="18" name="image4.png"/>
+            <wp:docPr id="20" name="image17.png"/>
             <a:graphic>
               <a:graphicData uri="http://schemas.openxmlformats.org/drawingml/2006/picture">
                 <pic:pic>
                   <pic:nvPicPr>
-                    <pic:cNvPr id="0" name="image4.png"/>
+                    <pic:cNvPr id="0" name="image17.png"/>
                     <pic:cNvPicPr preferRelativeResize="0"/>
                   </pic:nvPicPr>
                   <pic:blipFill>
-                    <a:blip r:embed="rId8"/>
+                    <a:blip r:embed="rId10"/>
                     <a:srcRect b="0" l="0" r="0" t="0"/>
                     <a:stretch>
                       <a:fillRect/>
@@ -313,16 +313,16 @@
           <wp:inline distB="114300" distT="114300" distL="114300" distR="114300">
             <wp:extent cx="5818414" cy="622343"/>
             <wp:effectExtent b="0" l="0" r="0" t="0"/>
-            <wp:docPr id="8" name="image7.png"/>
+            <wp:docPr id="6" name="image5.png"/>
             <a:graphic>
               <a:graphicData uri="http://schemas.openxmlformats.org/drawingml/2006/picture">
                 <pic:pic>
                   <pic:nvPicPr>
-                    <pic:cNvPr id="0" name="image7.png"/>
+                    <pic:cNvPr id="0" name="image5.png"/>
                     <pic:cNvPicPr preferRelativeResize="0"/>
                   </pic:nvPicPr>
                   <pic:blipFill>
-                    <a:blip r:embed="rId9"/>
+                    <a:blip r:embed="rId11"/>
                     <a:srcRect b="0" l="0" r="0" t="0"/>
                     <a:stretch>
                       <a:fillRect/>
@@ -590,16 +590,16 @@
           <wp:inline distB="114300" distT="114300" distL="114300" distR="114300">
             <wp:extent cx="3352800" cy="837213"/>
             <wp:effectExtent b="0" l="0" r="0" t="0"/>
-            <wp:docPr id="11" name="image18.png"/>
+            <wp:docPr id="8" name="image14.png"/>
             <a:graphic>
               <a:graphicData uri="http://schemas.openxmlformats.org/drawingml/2006/picture">
                 <pic:pic>
                   <pic:nvPicPr>
-                    <pic:cNvPr id="0" name="image18.png"/>
+                    <pic:cNvPr id="0" name="image14.png"/>
                     <pic:cNvPicPr preferRelativeResize="0"/>
                   </pic:nvPicPr>
                   <pic:blipFill>
-                    <a:blip r:embed="rId10"/>
+                    <a:blip r:embed="rId12"/>
                     <a:srcRect b="0" l="0" r="0" t="0"/>
                     <a:stretch>
                       <a:fillRect/>
@@ -639,16 +639,16 @@
           <wp:inline distB="114300" distT="114300" distL="114300" distR="114300">
             <wp:extent cx="2388660" cy="3343275"/>
             <wp:effectExtent b="0" l="0" r="0" t="0"/>
-            <wp:docPr id="13" name="image14.png"/>
+            <wp:docPr id="10" name="image7.png"/>
             <a:graphic>
               <a:graphicData uri="http://schemas.openxmlformats.org/drawingml/2006/picture">
                 <pic:pic>
                   <pic:nvPicPr>
-                    <pic:cNvPr id="0" name="image14.png"/>
+                    <pic:cNvPr id="0" name="image7.png"/>
                     <pic:cNvPicPr preferRelativeResize="0"/>
                   </pic:nvPicPr>
                   <pic:blipFill>
-                    <a:blip r:embed="rId11"/>
+                    <a:blip r:embed="rId13"/>
                     <a:srcRect b="0" l="0" r="4647" t="0"/>
                     <a:stretch>
                       <a:fillRect/>
@@ -688,16 +688,16 @@
           <wp:inline distB="114300" distT="114300" distL="114300" distR="114300">
             <wp:extent cx="1926801" cy="3582352"/>
             <wp:effectExtent b="0" l="0" r="0" t="0"/>
-            <wp:docPr id="14" name="image16.png"/>
+            <wp:docPr id="11" name="image15.png"/>
             <a:graphic>
               <a:graphicData uri="http://schemas.openxmlformats.org/drawingml/2006/picture">
                 <pic:pic>
                   <pic:nvPicPr>
-                    <pic:cNvPr id="0" name="image16.png"/>
+                    <pic:cNvPr id="0" name="image15.png"/>
                     <pic:cNvPicPr preferRelativeResize="0"/>
                   </pic:nvPicPr>
                   <pic:blipFill>
-                    <a:blip r:embed="rId12"/>
+                    <a:blip r:embed="rId14"/>
                     <a:srcRect b="0" l="0" r="0" t="2193"/>
                     <a:stretch>
                       <a:fillRect/>
@@ -749,16 +749,16 @@
           <wp:inline distB="0" distT="0" distL="0" distR="0">
             <wp:extent cx="5775257" cy="328036"/>
             <wp:effectExtent b="0" l="0" r="0" t="0"/>
-            <wp:docPr id="17" name="image3.png"/>
+            <wp:docPr id="19" name="image21.png"/>
             <a:graphic>
               <a:graphicData uri="http://schemas.openxmlformats.org/drawingml/2006/picture">
                 <pic:pic>
                   <pic:nvPicPr>
-                    <pic:cNvPr id="0" name="image3.png"/>
+                    <pic:cNvPr id="0" name="image21.png"/>
                     <pic:cNvPicPr preferRelativeResize="0"/>
                   </pic:nvPicPr>
                   <pic:blipFill>
-                    <a:blip r:embed="rId13"/>
+                    <a:blip r:embed="rId15"/>
                     <a:srcRect b="0" l="0" r="0" t="0"/>
                     <a:stretch>
                       <a:fillRect/>
@@ -1235,16 +1235,16 @@
           <wp:inline distB="0" distT="0" distL="0" distR="0">
             <wp:extent cx="6252529" cy="343118"/>
             <wp:effectExtent b="0" l="0" r="0" t="0"/>
-            <wp:docPr id="19" name="image6.png"/>
+            <wp:docPr id="21" name="image20.png"/>
             <a:graphic>
               <a:graphicData uri="http://schemas.openxmlformats.org/drawingml/2006/picture">
                 <pic:pic>
                   <pic:nvPicPr>
-                    <pic:cNvPr id="0" name="image6.png"/>
+                    <pic:cNvPr id="0" name="image20.png"/>
                     <pic:cNvPicPr preferRelativeResize="0"/>
                   </pic:nvPicPr>
                   <pic:blipFill>
-                    <a:blip r:embed="rId14"/>
+                    <a:blip r:embed="rId16"/>
                     <a:srcRect b="0" l="0" r="0" t="0"/>
                     <a:stretch>
                       <a:fillRect/>
@@ -1642,16 +1642,16 @@
           <wp:inline distB="114300" distT="114300" distL="114300" distR="114300">
             <wp:extent cx="5610225" cy="450631"/>
             <wp:effectExtent b="0" l="0" r="0" t="0"/>
-            <wp:docPr id="7" name="image20.png"/>
+            <wp:docPr id="15" name="image3.png"/>
             <a:graphic>
               <a:graphicData uri="http://schemas.openxmlformats.org/drawingml/2006/picture">
                 <pic:pic>
                   <pic:nvPicPr>
-                    <pic:cNvPr id="0" name="image20.png"/>
+                    <pic:cNvPr id="0" name="image3.png"/>
                     <pic:cNvPicPr preferRelativeResize="0"/>
                   </pic:nvPicPr>
                   <pic:blipFill>
-                    <a:blip r:embed="rId15"/>
+                    <a:blip r:embed="rId17"/>
                     <a:srcRect b="0" l="0" r="0" t="0"/>
                     <a:stretch>
                       <a:fillRect/>
@@ -1880,16 +1880,16 @@
           <wp:inline distB="114300" distT="114300" distL="114300" distR="114300">
             <wp:extent cx="6496050" cy="431581"/>
             <wp:effectExtent b="0" l="0" r="0" t="0"/>
-            <wp:docPr id="20" name="image11.png"/>
+            <wp:docPr id="13" name="image4.png"/>
             <a:graphic>
               <a:graphicData uri="http://schemas.openxmlformats.org/drawingml/2006/picture">
                 <pic:pic>
                   <pic:nvPicPr>
-                    <pic:cNvPr id="0" name="image11.png"/>
+                    <pic:cNvPr id="0" name="image4.png"/>
                     <pic:cNvPicPr preferRelativeResize="0"/>
                   </pic:nvPicPr>
                   <pic:blipFill>
-                    <a:blip r:embed="rId16"/>
+                    <a:blip r:embed="rId18"/>
                     <a:srcRect b="0" l="0" r="0" t="0"/>
                     <a:stretch>
                       <a:fillRect/>
@@ -1982,7 +1982,7 @@
       <w:pPr>
         <w:numPr>
           <w:ilvl w:val="0"/>
-          <w:numId w:val="11"/>
+          <w:numId w:val="13"/>
         </w:numPr>
         <w:ind w:left="720" w:hanging="360"/>
         <w:rPr>
@@ -2045,7 +2045,7 @@
       <w:pPr>
         <w:numPr>
           <w:ilvl w:val="0"/>
-          <w:numId w:val="18"/>
+          <w:numId w:val="21"/>
         </w:numPr>
         <w:ind w:left="720" w:hanging="360"/>
         <w:rPr>
@@ -2105,16 +2105,16 @@
           <wp:inline distB="114300" distT="114300" distL="114300" distR="114300">
             <wp:extent cx="6277928" cy="400050"/>
             <wp:effectExtent b="0" l="0" r="0" t="0"/>
-            <wp:docPr id="12" name="image9.png"/>
+            <wp:docPr id="9" name="image6.png"/>
             <a:graphic>
               <a:graphicData uri="http://schemas.openxmlformats.org/drawingml/2006/picture">
                 <pic:pic>
                   <pic:nvPicPr>
-                    <pic:cNvPr id="0" name="image9.png"/>
+                    <pic:cNvPr id="0" name="image6.png"/>
                     <pic:cNvPicPr preferRelativeResize="0"/>
                   </pic:nvPicPr>
                   <pic:blipFill>
-                    <a:blip r:embed="rId17"/>
+                    <a:blip r:embed="rId19"/>
                     <a:srcRect b="0" l="0" r="0" t="0"/>
                     <a:stretch>
                       <a:fillRect/>
@@ -2159,7 +2159,7 @@
       <w:pPr>
         <w:numPr>
           <w:ilvl w:val="0"/>
-          <w:numId w:val="26"/>
+          <w:numId w:val="30"/>
         </w:numPr>
         <w:spacing w:after="0" w:afterAutospacing="0"/>
         <w:ind w:left="720" w:hanging="360"/>
@@ -2179,7 +2179,7 @@
       <w:pPr>
         <w:numPr>
           <w:ilvl w:val="0"/>
-          <w:numId w:val="26"/>
+          <w:numId w:val="30"/>
         </w:numPr>
         <w:spacing w:after="0" w:afterAutospacing="0"/>
         <w:ind w:left="720" w:hanging="360"/>
@@ -2199,7 +2199,7 @@
       <w:pPr>
         <w:numPr>
           <w:ilvl w:val="0"/>
-          <w:numId w:val="26"/>
+          <w:numId w:val="30"/>
         </w:numPr>
         <w:ind w:left="720" w:hanging="360"/>
         <w:rPr>
@@ -2263,16 +2263,16 @@
           <wp:inline distB="114300" distT="114300" distL="114300" distR="114300">
             <wp:extent cx="6724650" cy="276563"/>
             <wp:effectExtent b="0" l="0" r="0" t="0"/>
-            <wp:docPr id="10" name="image1.png"/>
+            <wp:docPr id="7" name="image11.png"/>
             <a:graphic>
               <a:graphicData uri="http://schemas.openxmlformats.org/drawingml/2006/picture">
                 <pic:pic>
                   <pic:nvPicPr>
-                    <pic:cNvPr id="0" name="image1.png"/>
+                    <pic:cNvPr id="0" name="image11.png"/>
                     <pic:cNvPicPr preferRelativeResize="0"/>
                   </pic:nvPicPr>
                   <pic:blipFill>
-                    <a:blip r:embed="rId18"/>
+                    <a:blip r:embed="rId20"/>
                     <a:srcRect b="0" l="0" r="0" t="0"/>
                     <a:stretch>
                       <a:fillRect/>
@@ -2302,7 +2302,7 @@
       <w:pPr>
         <w:numPr>
           <w:ilvl w:val="0"/>
-          <w:numId w:val="16"/>
+          <w:numId w:val="19"/>
         </w:numPr>
         <w:spacing w:after="0" w:afterAutospacing="0" w:before="240" w:lineRule="auto"/>
         <w:ind w:left="720" w:hanging="360"/>
@@ -2318,7 +2318,7 @@
       </w:r>
       <w:sdt>
         <w:sdtPr>
-          <w:id w:val="-332436826"/>
+          <w:id w:val="-1706569733"/>
           <w:tag w:val="goog_rdk_0"/>
         </w:sdtPr>
         <w:sdtContent>
@@ -2343,7 +2343,7 @@
       </w:r>
       <w:sdt>
         <w:sdtPr>
-          <w:id w:val="859671862"/>
+          <w:id w:val="1207847028"/>
           <w:tag w:val="goog_rdk_1"/>
         </w:sdtPr>
         <w:sdtContent>
@@ -2361,7 +2361,7 @@
       <w:pPr>
         <w:numPr>
           <w:ilvl w:val="0"/>
-          <w:numId w:val="16"/>
+          <w:numId w:val="19"/>
         </w:numPr>
         <w:spacing w:after="0" w:afterAutospacing="0" w:before="0" w:beforeAutospacing="0" w:lineRule="auto"/>
         <w:ind w:left="720" w:hanging="360"/>
@@ -2369,7 +2369,7 @@
       </w:pPr>
       <w:sdt>
         <w:sdtPr>
-          <w:id w:val="-1783313247"/>
+          <w:id w:val="2067077220"/>
           <w:tag w:val="goog_rdk_2"/>
         </w:sdtPr>
         <w:sdtContent>
@@ -2402,7 +2402,7 @@
       </w:r>
       <w:sdt>
         <w:sdtPr>
-          <w:id w:val="562072532"/>
+          <w:id w:val="-1650206541"/>
           <w:tag w:val="goog_rdk_3"/>
         </w:sdtPr>
         <w:sdtContent>
@@ -2420,7 +2420,7 @@
       <w:pPr>
         <w:numPr>
           <w:ilvl w:val="0"/>
-          <w:numId w:val="16"/>
+          <w:numId w:val="19"/>
         </w:numPr>
         <w:spacing w:after="0" w:afterAutospacing="0" w:before="0" w:beforeAutospacing="0" w:lineRule="auto"/>
         <w:ind w:left="720" w:hanging="360"/>
@@ -2453,7 +2453,7 @@
       </w:r>
       <w:sdt>
         <w:sdtPr>
-          <w:id w:val="1899248975"/>
+          <w:id w:val="737399094"/>
           <w:tag w:val="goog_rdk_4"/>
         </w:sdtPr>
         <w:sdtContent>
@@ -2471,7 +2471,7 @@
       <w:pPr>
         <w:numPr>
           <w:ilvl w:val="0"/>
-          <w:numId w:val="16"/>
+          <w:numId w:val="19"/>
         </w:numPr>
         <w:spacing w:after="0" w:afterAutospacing="0" w:before="0" w:beforeAutospacing="0" w:lineRule="auto"/>
         <w:ind w:left="720" w:hanging="360"/>
@@ -2487,7 +2487,7 @@
       </w:r>
       <w:sdt>
         <w:sdtPr>
-          <w:id w:val="-806296956"/>
+          <w:id w:val="409024096"/>
           <w:tag w:val="goog_rdk_5"/>
         </w:sdtPr>
         <w:sdtContent>
@@ -2529,7 +2529,7 @@
       </w:r>
       <w:sdt>
         <w:sdtPr>
-          <w:id w:val="635983623"/>
+          <w:id w:val="921942202"/>
           <w:tag w:val="goog_rdk_6"/>
         </w:sdtPr>
         <w:sdtContent>
@@ -2547,7 +2547,7 @@
       <w:pPr>
         <w:numPr>
           <w:ilvl w:val="0"/>
-          <w:numId w:val="16"/>
+          <w:numId w:val="19"/>
         </w:numPr>
         <w:spacing w:after="0" w:afterAutospacing="0" w:before="0" w:beforeAutospacing="0" w:lineRule="auto"/>
         <w:ind w:left="720" w:hanging="360"/>
@@ -2563,7 +2563,7 @@
       </w:r>
       <w:sdt>
         <w:sdtPr>
-          <w:id w:val="461318255"/>
+          <w:id w:val="-1636960368"/>
           <w:tag w:val="goog_rdk_7"/>
         </w:sdtPr>
         <w:sdtContent>
@@ -2588,7 +2588,7 @@
       <w:pPr>
         <w:numPr>
           <w:ilvl w:val="0"/>
-          <w:numId w:val="16"/>
+          <w:numId w:val="19"/>
         </w:numPr>
         <w:spacing w:after="240" w:before="0" w:beforeAutospacing="0" w:lineRule="auto"/>
         <w:ind w:left="720" w:hanging="360"/>
@@ -2637,7 +2637,7 @@
       </w:r>
       <w:sdt>
         <w:sdtPr>
-          <w:id w:val="-340289349"/>
+          <w:id w:val="-259381413"/>
           <w:tag w:val="goog_rdk_8"/>
         </w:sdtPr>
         <w:sdtContent>
@@ -2667,16 +2667,16 @@
           <wp:inline distB="114300" distT="114300" distL="114300" distR="114300">
             <wp:extent cx="5801678" cy="314325"/>
             <wp:effectExtent b="0" l="0" r="0" t="0"/>
-            <wp:docPr id="21" name="image15.png"/>
+            <wp:docPr id="22" name="image10.png"/>
             <a:graphic>
               <a:graphicData uri="http://schemas.openxmlformats.org/drawingml/2006/picture">
                 <pic:pic>
                   <pic:nvPicPr>
-                    <pic:cNvPr id="0" name="image15.png"/>
+                    <pic:cNvPr id="0" name="image10.png"/>
                     <pic:cNvPicPr preferRelativeResize="0"/>
                   </pic:nvPicPr>
                   <pic:blipFill>
-                    <a:blip r:embed="rId19"/>
+                    <a:blip r:embed="rId21"/>
                     <a:srcRect b="0" l="0" r="0" t="0"/>
                     <a:stretch>
                       <a:fillRect/>
@@ -2811,7 +2811,7 @@
       </w:pPr>
       <w:sdt>
         <w:sdtPr>
-          <w:id w:val="424201648"/>
+          <w:id w:val="118689584"/>
           <w:tag w:val="goog_rdk_9"/>
         </w:sdtPr>
         <w:sdtContent>
@@ -2925,7 +2925,7 @@
       </w:pPr>
       <w:sdt>
         <w:sdtPr>
-          <w:id w:val="2061386257"/>
+          <w:id w:val="-731335316"/>
           <w:tag w:val="goog_rdk_10"/>
         </w:sdtPr>
         <w:sdtContent>
@@ -2948,7 +2948,7 @@
       </w:pPr>
       <w:sdt>
         <w:sdtPr>
-          <w:id w:val="-111656945"/>
+          <w:id w:val="-667226869"/>
           <w:tag w:val="goog_rdk_11"/>
         </w:sdtPr>
         <w:sdtContent>
@@ -2986,7 +2986,7 @@
       </w:pPr>
       <w:sdt>
         <w:sdtPr>
-          <w:id w:val="1840101251"/>
+          <w:id w:val="-394283084"/>
           <w:tag w:val="goog_rdk_12"/>
         </w:sdtPr>
         <w:sdtContent>
@@ -3077,7 +3077,7 @@
       </w:pPr>
       <w:sdt>
         <w:sdtPr>
-          <w:id w:val="1132595619"/>
+          <w:id w:val="1271178601"/>
           <w:tag w:val="goog_rdk_13"/>
         </w:sdtPr>
         <w:sdtContent>
@@ -3123,7 +3123,7 @@
       </w:pPr>
       <w:sdt>
         <w:sdtPr>
-          <w:id w:val="837459683"/>
+          <w:id w:val="-989332593"/>
           <w:tag w:val="goog_rdk_14"/>
         </w:sdtPr>
         <w:sdtContent>
@@ -3152,16 +3152,16 @@
           <wp:inline distB="114300" distT="114300" distL="114300" distR="114300">
             <wp:extent cx="5772150" cy="329571"/>
             <wp:effectExtent b="0" l="0" r="0" t="0"/>
-            <wp:docPr id="6" name="image10.png"/>
+            <wp:docPr id="14" name="image1.png"/>
             <a:graphic>
               <a:graphicData uri="http://schemas.openxmlformats.org/drawingml/2006/picture">
                 <pic:pic>
                   <pic:nvPicPr>
-                    <pic:cNvPr id="0" name="image10.png"/>
+                    <pic:cNvPr id="0" name="image1.png"/>
                     <pic:cNvPicPr preferRelativeResize="0"/>
                   </pic:nvPicPr>
                   <pic:blipFill>
-                    <a:blip r:embed="rId20"/>
+                    <a:blip r:embed="rId22"/>
                     <a:srcRect b="0" l="0" r="0" t="0"/>
                     <a:stretch>
                       <a:fillRect/>
@@ -10130,7 +10130,7 @@
       <w:pPr>
         <w:numPr>
           <w:ilvl w:val="0"/>
-          <w:numId w:val="24"/>
+          <w:numId w:val="27"/>
         </w:numPr>
         <w:spacing w:after="0" w:afterAutospacing="0" w:before="240" w:lineRule="auto"/>
         <w:ind w:left="720" w:hanging="360"/>
@@ -10140,7 +10140,7 @@
       </w:pPr>
       <w:sdt>
         <w:sdtPr>
-          <w:id w:val="1739406007"/>
+          <w:id w:val="-228713867"/>
           <w:tag w:val="goog_rdk_15"/>
         </w:sdtPr>
         <w:sdtContent>
@@ -10158,7 +10158,7 @@
       <w:pPr>
         <w:numPr>
           <w:ilvl w:val="0"/>
-          <w:numId w:val="24"/>
+          <w:numId w:val="27"/>
         </w:numPr>
         <w:spacing w:after="0" w:afterAutospacing="0" w:before="0" w:beforeAutospacing="0" w:lineRule="auto"/>
         <w:ind w:left="720" w:hanging="360"/>
@@ -10168,7 +10168,7 @@
       </w:pPr>
       <w:sdt>
         <w:sdtPr>
-          <w:id w:val="1513237838"/>
+          <w:id w:val="-1757321367"/>
           <w:tag w:val="goog_rdk_16"/>
         </w:sdtPr>
         <w:sdtContent>
@@ -10186,7 +10186,7 @@
       <w:pPr>
         <w:numPr>
           <w:ilvl w:val="0"/>
-          <w:numId w:val="24"/>
+          <w:numId w:val="27"/>
         </w:numPr>
         <w:spacing w:after="240" w:before="0" w:beforeAutospacing="0" w:lineRule="auto"/>
         <w:ind w:left="720" w:hanging="360"/>
@@ -10194,7 +10194,7 @@
       </w:pPr>
       <w:sdt>
         <w:sdtPr>
-          <w:id w:val="-1327056919"/>
+          <w:id w:val="325416952"/>
           <w:tag w:val="goog_rdk_17"/>
         </w:sdtPr>
         <w:sdtContent>
@@ -10237,7 +10237,7 @@
       <w:pPr>
         <w:numPr>
           <w:ilvl w:val="0"/>
-          <w:numId w:val="13"/>
+          <w:numId w:val="15"/>
         </w:numPr>
         <w:spacing w:after="0" w:afterAutospacing="0" w:before="240" w:lineRule="auto"/>
         <w:ind w:left="720" w:hanging="360"/>
@@ -10247,7 +10247,7 @@
       </w:pPr>
       <w:sdt>
         <w:sdtPr>
-          <w:id w:val="-647866138"/>
+          <w:id w:val="-1926603312"/>
           <w:tag w:val="goog_rdk_18"/>
         </w:sdtPr>
         <w:sdtContent>
@@ -10265,7 +10265,7 @@
       <w:pPr>
         <w:numPr>
           <w:ilvl w:val="0"/>
-          <w:numId w:val="13"/>
+          <w:numId w:val="15"/>
         </w:numPr>
         <w:spacing w:after="0" w:afterAutospacing="0" w:before="0" w:beforeAutospacing="0" w:lineRule="auto"/>
         <w:ind w:left="720" w:hanging="360"/>
@@ -10275,7 +10275,7 @@
       </w:pPr>
       <w:sdt>
         <w:sdtPr>
-          <w:id w:val="-2004599980"/>
+          <w:id w:val="714243099"/>
           <w:tag w:val="goog_rdk_19"/>
         </w:sdtPr>
         <w:sdtContent>
@@ -10293,7 +10293,7 @@
       <w:pPr>
         <w:numPr>
           <w:ilvl w:val="0"/>
-          <w:numId w:val="13"/>
+          <w:numId w:val="15"/>
         </w:numPr>
         <w:spacing w:after="240" w:before="0" w:beforeAutospacing="0" w:lineRule="auto"/>
         <w:ind w:left="720" w:hanging="360"/>
@@ -10301,7 +10301,7 @@
       </w:pPr>
       <w:sdt>
         <w:sdtPr>
-          <w:id w:val="-1450713343"/>
+          <w:id w:val="1582173674"/>
           <w:tag w:val="goog_rdk_20"/>
         </w:sdtPr>
         <w:sdtContent>
@@ -10350,7 +10350,7 @@
       <w:pPr>
         <w:numPr>
           <w:ilvl w:val="0"/>
-          <w:numId w:val="23"/>
+          <w:numId w:val="26"/>
         </w:numPr>
         <w:spacing w:after="0" w:afterAutospacing="0" w:before="240" w:lineRule="auto"/>
         <w:ind w:left="720" w:hanging="360"/>
@@ -10376,7 +10376,7 @@
       <w:pPr>
         <w:numPr>
           <w:ilvl w:val="0"/>
-          <w:numId w:val="23"/>
+          <w:numId w:val="26"/>
         </w:numPr>
         <w:spacing w:after="240" w:before="0" w:beforeAutospacing="0" w:lineRule="auto"/>
         <w:ind w:left="720" w:hanging="360"/>
@@ -10463,16 +10463,16 @@
           <wp:inline distB="114300" distT="114300" distL="114300" distR="114300">
             <wp:extent cx="2105025" cy="1647825"/>
             <wp:effectExtent b="0" l="0" r="0" t="0"/>
-            <wp:docPr id="24" name="image12.png"/>
+            <wp:docPr id="25" name="image19.png"/>
             <a:graphic>
               <a:graphicData uri="http://schemas.openxmlformats.org/drawingml/2006/picture">
                 <pic:pic>
                   <pic:nvPicPr>
-                    <pic:cNvPr id="0" name="image12.png"/>
+                    <pic:cNvPr id="0" name="image19.png"/>
                     <pic:cNvPicPr preferRelativeResize="0"/>
                   </pic:nvPicPr>
                   <pic:blipFill>
-                    <a:blip r:embed="rId21"/>
+                    <a:blip r:embed="rId23"/>
                     <a:srcRect b="0" l="0" r="0" t="0"/>
                     <a:stretch>
                       <a:fillRect/>
@@ -10551,16 +10551,16 @@
           <wp:inline distB="114300" distT="114300" distL="114300" distR="114300">
             <wp:extent cx="2124075" cy="457200"/>
             <wp:effectExtent b="0" l="0" r="0" t="0"/>
-            <wp:docPr id="22" name="image5.png"/>
+            <wp:docPr id="23" name="image13.png"/>
             <a:graphic>
               <a:graphicData uri="http://schemas.openxmlformats.org/drawingml/2006/picture">
                 <pic:pic>
                   <pic:nvPicPr>
-                    <pic:cNvPr id="0" name="image5.png"/>
+                    <pic:cNvPr id="0" name="image13.png"/>
                     <pic:cNvPicPr preferRelativeResize="0"/>
                   </pic:nvPicPr>
                   <pic:blipFill>
-                    <a:blip r:embed="rId22"/>
+                    <a:blip r:embed="rId24"/>
                     <a:srcRect b="0" l="0" r="0" t="0"/>
                     <a:stretch>
                       <a:fillRect/>
@@ -10605,7 +10605,7 @@
       <w:pPr>
         <w:numPr>
           <w:ilvl w:val="0"/>
-          <w:numId w:val="20"/>
+          <w:numId w:val="23"/>
         </w:numPr>
         <w:spacing w:after="0" w:afterAutospacing="0" w:before="240" w:lineRule="auto"/>
         <w:ind w:left="720" w:hanging="360"/>
@@ -10623,7 +10623,7 @@
       </w:r>
       <w:sdt>
         <w:sdtPr>
-          <w:id w:val="-980082751"/>
+          <w:id w:val="288118072"/>
           <w:tag w:val="goog_rdk_21"/>
         </w:sdtPr>
         <w:sdtContent>
@@ -10656,7 +10656,7 @@
       <w:pPr>
         <w:numPr>
           <w:ilvl w:val="0"/>
-          <w:numId w:val="20"/>
+          <w:numId w:val="23"/>
         </w:numPr>
         <w:spacing w:after="0" w:afterAutospacing="0" w:before="0" w:beforeAutospacing="0" w:lineRule="auto"/>
         <w:ind w:left="720" w:hanging="360"/>
@@ -10674,7 +10674,7 @@
       </w:r>
       <w:sdt>
         <w:sdtPr>
-          <w:id w:val="9460094"/>
+          <w:id w:val="1191579435"/>
           <w:tag w:val="goog_rdk_22"/>
         </w:sdtPr>
         <w:sdtContent>
@@ -10692,7 +10692,7 @@
       <w:pPr>
         <w:numPr>
           <w:ilvl w:val="0"/>
-          <w:numId w:val="20"/>
+          <w:numId w:val="23"/>
         </w:numPr>
         <w:spacing w:after="240" w:before="0" w:beforeAutospacing="0" w:lineRule="auto"/>
         <w:ind w:left="720" w:hanging="360"/>
@@ -10710,7 +10710,7 @@
       </w:r>
       <w:sdt>
         <w:sdtPr>
-          <w:id w:val="36456535"/>
+          <w:id w:val="-241625265"/>
           <w:tag w:val="goog_rdk_23"/>
         </w:sdtPr>
         <w:sdtContent>
@@ -10780,16 +10780,16 @@
           <wp:inline distB="114300" distT="114300" distL="114300" distR="114300">
             <wp:extent cx="2162175" cy="571500"/>
             <wp:effectExtent b="0" l="0" r="0" t="0"/>
-            <wp:docPr id="9" name="image19.png"/>
+            <wp:docPr id="16" name="image2.png"/>
             <a:graphic>
               <a:graphicData uri="http://schemas.openxmlformats.org/drawingml/2006/picture">
                 <pic:pic>
                   <pic:nvPicPr>
-                    <pic:cNvPr id="0" name="image19.png"/>
+                    <pic:cNvPr id="0" name="image2.png"/>
                     <pic:cNvPicPr preferRelativeResize="0"/>
                   </pic:nvPicPr>
                   <pic:blipFill>
-                    <a:blip r:embed="rId23"/>
+                    <a:blip r:embed="rId25"/>
                     <a:srcRect b="0" l="0" r="0" t="0"/>
                     <a:stretch>
                       <a:fillRect/>
@@ -10819,7 +10819,7 @@
       <w:pPr>
         <w:numPr>
           <w:ilvl w:val="0"/>
-          <w:numId w:val="15"/>
+          <w:numId w:val="18"/>
         </w:numPr>
         <w:spacing w:after="0" w:afterAutospacing="0" w:before="240" w:lineRule="auto"/>
         <w:ind w:left="720" w:hanging="360"/>
@@ -10829,7 +10829,7 @@
       </w:pPr>
       <w:sdt>
         <w:sdtPr>
-          <w:id w:val="1580060230"/>
+          <w:id w:val="-1704070353"/>
           <w:tag w:val="goog_rdk_24"/>
         </w:sdtPr>
         <w:sdtContent>
@@ -10847,7 +10847,7 @@
       <w:pPr>
         <w:numPr>
           <w:ilvl w:val="0"/>
-          <w:numId w:val="15"/>
+          <w:numId w:val="18"/>
         </w:numPr>
         <w:spacing w:after="0" w:afterAutospacing="0" w:before="0" w:beforeAutospacing="0" w:lineRule="auto"/>
         <w:ind w:left="720" w:hanging="360"/>
@@ -10857,7 +10857,7 @@
       </w:pPr>
       <w:sdt>
         <w:sdtPr>
-          <w:id w:val="-1393575054"/>
+          <w:id w:val="-715124832"/>
           <w:tag w:val="goog_rdk_25"/>
         </w:sdtPr>
         <w:sdtContent>
@@ -10875,7 +10875,7 @@
       <w:pPr>
         <w:numPr>
           <w:ilvl w:val="0"/>
-          <w:numId w:val="15"/>
+          <w:numId w:val="18"/>
         </w:numPr>
         <w:spacing w:after="240" w:before="0" w:beforeAutospacing="0" w:lineRule="auto"/>
         <w:ind w:left="720" w:hanging="360"/>
@@ -10885,7 +10885,7 @@
       </w:pPr>
       <w:sdt>
         <w:sdtPr>
-          <w:id w:val="54294700"/>
+          <w:id w:val="-1039291933"/>
           <w:tag w:val="goog_rdk_26"/>
         </w:sdtPr>
         <w:sdtContent>
@@ -10908,7 +10908,7 @@
       </w:pPr>
       <w:sdt>
         <w:sdtPr>
-          <w:id w:val="-1357922337"/>
+          <w:id w:val="-1350011506"/>
           <w:tag w:val="goog_rdk_27"/>
         </w:sdtPr>
         <w:sdtContent>
@@ -10926,7 +10926,7 @@
       <w:pPr>
         <w:numPr>
           <w:ilvl w:val="0"/>
-          <w:numId w:val="22"/>
+          <w:numId w:val="25"/>
         </w:numPr>
         <w:spacing w:after="0" w:afterAutospacing="0" w:before="240" w:lineRule="auto"/>
         <w:ind w:left="720" w:hanging="360"/>
@@ -10936,7 +10936,7 @@
       </w:pPr>
       <w:sdt>
         <w:sdtPr>
-          <w:id w:val="1255322434"/>
+          <w:id w:val="-215358881"/>
           <w:tag w:val="goog_rdk_28"/>
         </w:sdtPr>
         <w:sdtContent>
@@ -10954,7 +10954,7 @@
       <w:pPr>
         <w:numPr>
           <w:ilvl w:val="0"/>
-          <w:numId w:val="22"/>
+          <w:numId w:val="25"/>
         </w:numPr>
         <w:spacing w:after="0" w:afterAutospacing="0" w:before="0" w:beforeAutospacing="0" w:lineRule="auto"/>
         <w:ind w:left="720" w:hanging="360"/>
@@ -10964,7 +10964,7 @@
       </w:pPr>
       <w:sdt>
         <w:sdtPr>
-          <w:id w:val="-24078655"/>
+          <w:id w:val="1003635357"/>
           <w:tag w:val="goog_rdk_29"/>
         </w:sdtPr>
         <w:sdtContent>
@@ -10982,7 +10982,7 @@
       <w:pPr>
         <w:numPr>
           <w:ilvl w:val="0"/>
-          <w:numId w:val="22"/>
+          <w:numId w:val="25"/>
         </w:numPr>
         <w:spacing w:after="240" w:before="0" w:beforeAutospacing="0" w:lineRule="auto"/>
         <w:ind w:left="720" w:hanging="360"/>
@@ -10992,7 +10992,7 @@
       </w:pPr>
       <w:sdt>
         <w:sdtPr>
-          <w:id w:val="-1557249584"/>
+          <w:id w:val="1324861754"/>
           <w:tag w:val="goog_rdk_30"/>
         </w:sdtPr>
         <w:sdtContent>
@@ -11015,7 +11015,7 @@
       </w:pPr>
       <w:sdt>
         <w:sdtPr>
-          <w:id w:val="-1611718705"/>
+          <w:id w:val="-287362774"/>
           <w:tag w:val="goog_rdk_31"/>
         </w:sdtPr>
         <w:sdtContent>
@@ -11033,7 +11033,7 @@
       <w:pPr>
         <w:numPr>
           <w:ilvl w:val="0"/>
-          <w:numId w:val="6"/>
+          <w:numId w:val="7"/>
         </w:numPr>
         <w:spacing w:after="0" w:afterAutospacing="0" w:before="240" w:lineRule="auto"/>
         <w:ind w:left="720" w:hanging="360"/>
@@ -11043,7 +11043,7 @@
       </w:pPr>
       <w:sdt>
         <w:sdtPr>
-          <w:id w:val="-1204721606"/>
+          <w:id w:val="1860421780"/>
           <w:tag w:val="goog_rdk_32"/>
         </w:sdtPr>
         <w:sdtContent>
@@ -11061,7 +11061,7 @@
       <w:pPr>
         <w:numPr>
           <w:ilvl w:val="0"/>
-          <w:numId w:val="6"/>
+          <w:numId w:val="7"/>
         </w:numPr>
         <w:spacing w:after="0" w:afterAutospacing="0" w:before="0" w:beforeAutospacing="0" w:lineRule="auto"/>
         <w:ind w:left="720" w:hanging="360"/>
@@ -11071,7 +11071,7 @@
       </w:pPr>
       <w:sdt>
         <w:sdtPr>
-          <w:id w:val="1373241247"/>
+          <w:id w:val="-801233134"/>
           <w:tag w:val="goog_rdk_33"/>
         </w:sdtPr>
         <w:sdtContent>
@@ -11089,7 +11089,7 @@
       <w:pPr>
         <w:numPr>
           <w:ilvl w:val="0"/>
-          <w:numId w:val="6"/>
+          <w:numId w:val="7"/>
         </w:numPr>
         <w:spacing w:after="240" w:before="0" w:beforeAutospacing="0" w:lineRule="auto"/>
         <w:ind w:left="720" w:hanging="360"/>
@@ -11099,7 +11099,7 @@
       </w:pPr>
       <w:sdt>
         <w:sdtPr>
-          <w:id w:val="-1521122171"/>
+          <w:id w:val="1324429413"/>
           <w:tag w:val="goog_rdk_34"/>
         </w:sdtPr>
         <w:sdtContent>
@@ -11122,7 +11122,7 @@
       </w:pPr>
       <w:sdt>
         <w:sdtPr>
-          <w:id w:val="389946486"/>
+          <w:id w:val="1034654264"/>
           <w:tag w:val="goog_rdk_35"/>
         </w:sdtPr>
         <w:sdtContent>
@@ -11254,7 +11254,7 @@
       </w:pPr>
       <w:sdt>
         <w:sdtPr>
-          <w:id w:val="-1860164943"/>
+          <w:id w:val="137553431"/>
           <w:tag w:val="goog_rdk_36"/>
         </w:sdtPr>
         <w:sdtContent>
@@ -11287,7 +11287,7 @@
       <w:pPr>
         <w:numPr>
           <w:ilvl w:val="0"/>
-          <w:numId w:val="12"/>
+          <w:numId w:val="14"/>
         </w:numPr>
         <w:spacing w:after="0" w:afterAutospacing="0" w:before="240" w:lineRule="auto"/>
         <w:ind w:left="720" w:hanging="360"/>
@@ -11297,7 +11297,7 @@
       </w:pPr>
       <w:sdt>
         <w:sdtPr>
-          <w:id w:val="-662797868"/>
+          <w:id w:val="-620923025"/>
           <w:tag w:val="goog_rdk_37"/>
         </w:sdtPr>
         <w:sdtContent>
@@ -11315,7 +11315,7 @@
       <w:pPr>
         <w:numPr>
           <w:ilvl w:val="0"/>
-          <w:numId w:val="12"/>
+          <w:numId w:val="14"/>
         </w:numPr>
         <w:spacing w:after="240" w:before="0" w:beforeAutospacing="0" w:lineRule="auto"/>
         <w:ind w:left="720" w:hanging="360"/>
@@ -11325,7 +11325,7 @@
       </w:pPr>
       <w:sdt>
         <w:sdtPr>
-          <w:id w:val="-209537189"/>
+          <w:id w:val="716932400"/>
           <w:tag w:val="goog_rdk_38"/>
         </w:sdtPr>
         <w:sdtContent>
@@ -11368,7 +11368,7 @@
           <w:rFonts w:ascii="Times New Roman" w:cs="Times New Roman" w:eastAsia="Times New Roman" w:hAnsi="Times New Roman"/>
           <w:rtl w:val="0"/>
         </w:rPr>
-        <w:t xml:space="preserve"> a) Calcula las probabilidades condicionales hacia atrás y las probabilidades conjuntas.</w:t>
+        <w:t xml:space="preserve"> a) Calcula las probabilidades condicionales hacia atrás y las probabilidades conjuntas.  </w:t>
       </w:r>
     </w:p>
     <w:p>
@@ -11403,7 +11403,7 @@
       </w:pPr>
       <w:sdt>
         <w:sdtPr>
-          <w:id w:val="-2120415958"/>
+          <w:id w:val="-329631088"/>
           <w:tag w:val="goog_rdk_39"/>
         </w:sdtPr>
         <w:sdtContent>
@@ -11421,7 +11421,7 @@
       <w:pPr>
         <w:numPr>
           <w:ilvl w:val="0"/>
-          <w:numId w:val="10"/>
+          <w:numId w:val="12"/>
         </w:numPr>
         <w:spacing w:after="0" w:afterAutospacing="0" w:before="240" w:lineRule="auto"/>
         <w:ind w:left="720" w:hanging="360"/>
@@ -11431,7 +11431,7 @@
       </w:pPr>
       <w:sdt>
         <w:sdtPr>
-          <w:id w:val="2052882160"/>
+          <w:id w:val="-1285189770"/>
           <w:tag w:val="goog_rdk_40"/>
         </w:sdtPr>
         <w:sdtContent>
@@ -11449,7 +11449,7 @@
       <w:pPr>
         <w:numPr>
           <w:ilvl w:val="0"/>
-          <w:numId w:val="10"/>
+          <w:numId w:val="12"/>
         </w:numPr>
         <w:spacing w:after="0" w:afterAutospacing="0" w:before="0" w:beforeAutospacing="0" w:lineRule="auto"/>
         <w:ind w:left="720" w:hanging="360"/>
@@ -11459,7 +11459,7 @@
       </w:pPr>
       <w:sdt>
         <w:sdtPr>
-          <w:id w:val="161101552"/>
+          <w:id w:val="-456825909"/>
           <w:tag w:val="goog_rdk_41"/>
         </w:sdtPr>
         <w:sdtContent>
@@ -11477,7 +11477,7 @@
       <w:pPr>
         <w:numPr>
           <w:ilvl w:val="0"/>
-          <w:numId w:val="10"/>
+          <w:numId w:val="12"/>
         </w:numPr>
         <w:spacing w:after="0" w:afterAutospacing="0" w:before="0" w:beforeAutospacing="0" w:lineRule="auto"/>
         <w:ind w:left="720" w:hanging="360"/>
@@ -11487,7 +11487,7 @@
       </w:pPr>
       <w:sdt>
         <w:sdtPr>
-          <w:id w:val="920201868"/>
+          <w:id w:val="1824167424"/>
           <w:tag w:val="goog_rdk_42"/>
         </w:sdtPr>
         <w:sdtContent>
@@ -11505,7 +11505,7 @@
       <w:pPr>
         <w:numPr>
           <w:ilvl w:val="0"/>
-          <w:numId w:val="10"/>
+          <w:numId w:val="12"/>
         </w:numPr>
         <w:spacing w:after="240" w:before="0" w:beforeAutospacing="0" w:lineRule="auto"/>
         <w:ind w:left="720" w:hanging="360"/>
@@ -11515,7 +11515,7 @@
       </w:pPr>
       <w:sdt>
         <w:sdtPr>
-          <w:id w:val="883457338"/>
+          <w:id w:val="1912464185"/>
           <w:tag w:val="goog_rdk_43"/>
         </w:sdtPr>
         <w:sdtContent>
@@ -11586,7 +11586,7 @@
       <w:pPr>
         <w:numPr>
           <w:ilvl w:val="0"/>
-          <w:numId w:val="9"/>
+          <w:numId w:val="11"/>
         </w:numPr>
         <w:spacing w:after="0" w:afterAutospacing="0" w:before="240" w:lineRule="auto"/>
         <w:ind w:left="720" w:hanging="360"/>
@@ -11606,7 +11606,7 @@
       <w:pPr>
         <w:numPr>
           <w:ilvl w:val="0"/>
-          <w:numId w:val="9"/>
+          <w:numId w:val="11"/>
         </w:numPr>
         <w:spacing w:after="240" w:before="0" w:beforeAutospacing="0" w:lineRule="auto"/>
         <w:ind w:left="720" w:hanging="360"/>
@@ -11650,7 +11650,7 @@
       <w:bookmarkEnd w:id="9"/>
       <w:sdt>
         <w:sdtPr>
-          <w:id w:val="-1562486224"/>
+          <w:id w:val="-45450189"/>
           <w:tag w:val="goog_rdk_44"/>
         </w:sdtPr>
         <w:sdtContent>
@@ -11675,7 +11675,7 @@
       <w:pPr>
         <w:numPr>
           <w:ilvl w:val="0"/>
-          <w:numId w:val="8"/>
+          <w:numId w:val="9"/>
         </w:numPr>
         <w:spacing w:after="0" w:afterAutospacing="0" w:before="240" w:lineRule="auto"/>
         <w:ind w:left="720" w:hanging="360"/>
@@ -11685,7 +11685,7 @@
       </w:pPr>
       <w:sdt>
         <w:sdtPr>
-          <w:id w:val="1077372044"/>
+          <w:id w:val="-463628185"/>
           <w:tag w:val="goog_rdk_45"/>
         </w:sdtPr>
         <w:sdtContent>
@@ -11703,7 +11703,7 @@
       <w:pPr>
         <w:numPr>
           <w:ilvl w:val="0"/>
-          <w:numId w:val="8"/>
+          <w:numId w:val="9"/>
         </w:numPr>
         <w:spacing w:after="0" w:afterAutospacing="0" w:before="0" w:beforeAutospacing="0" w:lineRule="auto"/>
         <w:ind w:left="720" w:hanging="360"/>
@@ -11713,7 +11713,7 @@
       </w:pPr>
       <w:sdt>
         <w:sdtPr>
-          <w:id w:val="2053442387"/>
+          <w:id w:val="1462908183"/>
           <w:tag w:val="goog_rdk_46"/>
         </w:sdtPr>
         <w:sdtContent>
@@ -11731,7 +11731,7 @@
       <w:pPr>
         <w:numPr>
           <w:ilvl w:val="0"/>
-          <w:numId w:val="8"/>
+          <w:numId w:val="9"/>
         </w:numPr>
         <w:spacing w:after="0" w:afterAutospacing="0" w:before="0" w:beforeAutospacing="0" w:lineRule="auto"/>
         <w:ind w:left="720" w:hanging="360"/>
@@ -11741,7 +11741,7 @@
       </w:pPr>
       <w:sdt>
         <w:sdtPr>
-          <w:id w:val="-359038813"/>
+          <w:id w:val="-1507711261"/>
           <w:tag w:val="goog_rdk_47"/>
         </w:sdtPr>
         <w:sdtContent>
@@ -11759,7 +11759,7 @@
       <w:pPr>
         <w:numPr>
           <w:ilvl w:val="0"/>
-          <w:numId w:val="8"/>
+          <w:numId w:val="9"/>
         </w:numPr>
         <w:spacing w:after="240" w:before="0" w:beforeAutospacing="0" w:lineRule="auto"/>
         <w:ind w:left="720" w:hanging="360"/>
@@ -11769,7 +11769,7 @@
       </w:pPr>
       <w:sdt>
         <w:sdtPr>
-          <w:id w:val="683375991"/>
+          <w:id w:val="-1365005960"/>
           <w:tag w:val="goog_rdk_48"/>
         </w:sdtPr>
         <w:sdtContent>
@@ -11815,16 +11815,16 @@
           <wp:inline distB="114300" distT="114300" distL="114300" distR="114300">
             <wp:extent cx="2457450" cy="266700"/>
             <wp:effectExtent b="0" l="0" r="0" t="0"/>
-            <wp:docPr id="15" name="image13.png"/>
+            <wp:docPr id="17" name="image12.png"/>
             <a:graphic>
               <a:graphicData uri="http://schemas.openxmlformats.org/drawingml/2006/picture">
                 <pic:pic>
                   <pic:nvPicPr>
-                    <pic:cNvPr id="0" name="image13.png"/>
+                    <pic:cNvPr id="0" name="image12.png"/>
                     <pic:cNvPicPr preferRelativeResize="0"/>
                   </pic:nvPicPr>
                   <pic:blipFill>
-                    <a:blip r:embed="rId24"/>
+                    <a:blip r:embed="rId26"/>
                     <a:srcRect b="0" l="0" r="0" t="0"/>
                     <a:stretch>
                       <a:fillRect/>
@@ -11877,7 +11877,7 @@
       <w:pPr>
         <w:numPr>
           <w:ilvl w:val="0"/>
-          <w:numId w:val="14"/>
+          <w:numId w:val="16"/>
         </w:numPr>
         <w:spacing w:after="0" w:afterAutospacing="0" w:before="240" w:lineRule="auto"/>
         <w:ind w:left="720" w:hanging="360"/>
@@ -11887,7 +11887,7 @@
       </w:pPr>
       <w:sdt>
         <w:sdtPr>
-          <w:id w:val="-245863566"/>
+          <w:id w:val="-175943782"/>
           <w:tag w:val="goog_rdk_49"/>
         </w:sdtPr>
         <w:sdtContent>
@@ -11905,7 +11905,7 @@
       <w:pPr>
         <w:numPr>
           <w:ilvl w:val="0"/>
-          <w:numId w:val="14"/>
+          <w:numId w:val="16"/>
         </w:numPr>
         <w:spacing w:after="0" w:afterAutospacing="0" w:before="0" w:beforeAutospacing="0" w:lineRule="auto"/>
         <w:ind w:left="720" w:hanging="360"/>
@@ -11915,7 +11915,7 @@
       </w:pPr>
       <w:sdt>
         <w:sdtPr>
-          <w:id w:val="679425170"/>
+          <w:id w:val="1983290996"/>
           <w:tag w:val="goog_rdk_50"/>
         </w:sdtPr>
         <w:sdtContent>
@@ -11933,7 +11933,7 @@
       <w:pPr>
         <w:numPr>
           <w:ilvl w:val="0"/>
-          <w:numId w:val="14"/>
+          <w:numId w:val="16"/>
         </w:numPr>
         <w:spacing w:after="240" w:before="0" w:beforeAutospacing="0" w:lineRule="auto"/>
         <w:ind w:left="720" w:hanging="360"/>
@@ -11943,7 +11943,7 @@
       </w:pPr>
       <w:sdt>
         <w:sdtPr>
-          <w:id w:val="-2039497783"/>
+          <w:id w:val="813392130"/>
           <w:tag w:val="goog_rdk_51"/>
         </w:sdtPr>
         <w:sdtContent>
@@ -12029,7 +12029,7 @@
       </w:pPr>
       <w:sdt>
         <w:sdtPr>
-          <w:id w:val="-1511647447"/>
+          <w:id w:val="702859585"/>
           <w:tag w:val="goog_rdk_52"/>
         </w:sdtPr>
         <w:sdtContent>
@@ -12057,7 +12057,7 @@
       </w:pPr>
       <w:sdt>
         <w:sdtPr>
-          <w:id w:val="-958331772"/>
+          <w:id w:val="1818916755"/>
           <w:tag w:val="goog_rdk_53"/>
         </w:sdtPr>
         <w:sdtContent>
@@ -12090,7 +12090,7 @@
       <w:pPr>
         <w:numPr>
           <w:ilvl w:val="0"/>
-          <w:numId w:val="21"/>
+          <w:numId w:val="24"/>
         </w:numPr>
         <w:spacing w:after="0" w:afterAutospacing="0" w:before="240" w:lineRule="auto"/>
         <w:ind w:left="720" w:hanging="360"/>
@@ -12105,7 +12105,7 @@
       </w:r>
       <w:sdt>
         <w:sdtPr>
-          <w:id w:val="-1595354250"/>
+          <w:id w:val="1527869881"/>
           <w:tag w:val="goog_rdk_54"/>
         </w:sdtPr>
         <w:sdtContent>
@@ -12123,7 +12123,7 @@
       <w:pPr>
         <w:numPr>
           <w:ilvl w:val="0"/>
-          <w:numId w:val="21"/>
+          <w:numId w:val="24"/>
         </w:numPr>
         <w:spacing w:after="0" w:afterAutospacing="0" w:before="0" w:beforeAutospacing="0" w:lineRule="auto"/>
         <w:ind w:left="720" w:hanging="360"/>
@@ -12148,7 +12148,7 @@
       <w:pPr>
         <w:numPr>
           <w:ilvl w:val="1"/>
-          <w:numId w:val="21"/>
+          <w:numId w:val="24"/>
         </w:numPr>
         <w:spacing w:after="0" w:afterAutospacing="0" w:before="0" w:beforeAutospacing="0" w:lineRule="auto"/>
         <w:ind w:left="1440" w:hanging="360"/>
@@ -12158,7 +12158,7 @@
       </w:pPr>
       <w:sdt>
         <w:sdtPr>
-          <w:id w:val="-1449119532"/>
+          <w:id w:val="-2029676378"/>
           <w:tag w:val="goog_rdk_55"/>
         </w:sdtPr>
         <w:sdtContent>
@@ -12176,7 +12176,7 @@
       <w:pPr>
         <w:numPr>
           <w:ilvl w:val="1"/>
-          <w:numId w:val="21"/>
+          <w:numId w:val="24"/>
         </w:numPr>
         <w:spacing w:after="240" w:before="0" w:beforeAutospacing="0" w:lineRule="auto"/>
         <w:ind w:left="1440" w:hanging="360"/>
@@ -12186,7 +12186,7 @@
       </w:pPr>
       <w:sdt>
         <w:sdtPr>
-          <w:id w:val="-682621285"/>
+          <w:id w:val="-1960885336"/>
           <w:tag w:val="goog_rdk_56"/>
         </w:sdtPr>
         <w:sdtContent>
@@ -12255,7 +12255,7 @@
       </w:pPr>
       <w:sdt>
         <w:sdtPr>
-          <w:id w:val="2113458536"/>
+          <w:id w:val="1435428752"/>
           <w:tag w:val="goog_rdk_57"/>
         </w:sdtPr>
         <w:sdtContent>
@@ -12273,7 +12273,7 @@
       <w:pPr>
         <w:numPr>
           <w:ilvl w:val="0"/>
-          <w:numId w:val="25"/>
+          <w:numId w:val="29"/>
         </w:numPr>
         <w:spacing w:after="0" w:afterAutospacing="0" w:before="240" w:lineRule="auto"/>
         <w:ind w:left="720" w:hanging="360"/>
@@ -12283,7 +12283,7 @@
       </w:pPr>
       <w:sdt>
         <w:sdtPr>
-          <w:id w:val="-1194797212"/>
+          <w:id w:val="-451069265"/>
           <w:tag w:val="goog_rdk_58"/>
         </w:sdtPr>
         <w:sdtContent>
@@ -12301,7 +12301,7 @@
       <w:pPr>
         <w:numPr>
           <w:ilvl w:val="0"/>
-          <w:numId w:val="25"/>
+          <w:numId w:val="29"/>
         </w:numPr>
         <w:spacing w:after="0" w:afterAutospacing="0" w:before="0" w:beforeAutospacing="0" w:lineRule="auto"/>
         <w:ind w:left="720" w:hanging="360"/>
@@ -12311,7 +12311,7 @@
       </w:pPr>
       <w:sdt>
         <w:sdtPr>
-          <w:id w:val="159526661"/>
+          <w:id w:val="-1822130878"/>
           <w:tag w:val="goog_rdk_59"/>
         </w:sdtPr>
         <w:sdtContent>
@@ -12329,7 +12329,7 @@
       <w:pPr>
         <w:numPr>
           <w:ilvl w:val="0"/>
-          <w:numId w:val="25"/>
+          <w:numId w:val="29"/>
         </w:numPr>
         <w:spacing w:after="0" w:afterAutospacing="0" w:before="0" w:beforeAutospacing="0" w:lineRule="auto"/>
         <w:ind w:left="720" w:hanging="360"/>
@@ -12339,7 +12339,7 @@
       </w:pPr>
       <w:sdt>
         <w:sdtPr>
-          <w:id w:val="1480390044"/>
+          <w:id w:val="-331496055"/>
           <w:tag w:val="goog_rdk_60"/>
         </w:sdtPr>
         <w:sdtContent>
@@ -12357,7 +12357,7 @@
       <w:pPr>
         <w:numPr>
           <w:ilvl w:val="0"/>
-          <w:numId w:val="25"/>
+          <w:numId w:val="29"/>
         </w:numPr>
         <w:spacing w:after="240" w:before="0" w:beforeAutospacing="0" w:lineRule="auto"/>
         <w:ind w:left="720" w:hanging="360"/>
@@ -12367,7 +12367,7 @@
       </w:pPr>
       <w:sdt>
         <w:sdtPr>
-          <w:id w:val="-524208059"/>
+          <w:id w:val="-171466028"/>
           <w:tag w:val="goog_rdk_61"/>
         </w:sdtPr>
         <w:sdtContent>
@@ -12438,7 +12438,7 @@
       <w:pPr>
         <w:numPr>
           <w:ilvl w:val="0"/>
-          <w:numId w:val="7"/>
+          <w:numId w:val="8"/>
         </w:numPr>
         <w:spacing w:after="0" w:afterAutospacing="0" w:before="240" w:lineRule="auto"/>
         <w:ind w:left="720" w:hanging="360"/>
@@ -12458,7 +12458,7 @@
       <w:pPr>
         <w:numPr>
           <w:ilvl w:val="0"/>
-          <w:numId w:val="7"/>
+          <w:numId w:val="8"/>
         </w:numPr>
         <w:spacing w:after="240" w:before="0" w:beforeAutospacing="0" w:lineRule="auto"/>
         <w:ind w:left="720" w:hanging="360"/>
@@ -12504,7 +12504,7 @@
       <w:bookmarkEnd w:id="15"/>
       <w:sdt>
         <w:sdtPr>
-          <w:id w:val="-1326106754"/>
+          <w:id w:val="978946337"/>
           <w:tag w:val="goog_rdk_62"/>
         </w:sdtPr>
         <w:sdtContent>
@@ -12529,7 +12529,7 @@
       </w:pPr>
       <w:sdt>
         <w:sdtPr>
-          <w:id w:val="1072994579"/>
+          <w:id w:val="-1600752669"/>
           <w:tag w:val="goog_rdk_63"/>
         </w:sdtPr>
         <w:sdtContent>
@@ -12547,7 +12547,7 @@
       <w:pPr>
         <w:numPr>
           <w:ilvl w:val="0"/>
-          <w:numId w:val="17"/>
+          <w:numId w:val="20"/>
         </w:numPr>
         <w:spacing w:after="0" w:afterAutospacing="0" w:before="240" w:lineRule="auto"/>
         <w:ind w:left="720" w:hanging="360"/>
@@ -12557,7 +12557,7 @@
       </w:pPr>
       <w:sdt>
         <w:sdtPr>
-          <w:id w:val="449659846"/>
+          <w:id w:val="-1846451173"/>
           <w:tag w:val="goog_rdk_64"/>
         </w:sdtPr>
         <w:sdtContent>
@@ -12575,7 +12575,7 @@
       <w:pPr>
         <w:numPr>
           <w:ilvl w:val="0"/>
-          <w:numId w:val="17"/>
+          <w:numId w:val="20"/>
         </w:numPr>
         <w:spacing w:after="0" w:afterAutospacing="0" w:before="0" w:beforeAutospacing="0" w:lineRule="auto"/>
         <w:ind w:left="720" w:hanging="360"/>
@@ -12585,7 +12585,7 @@
       </w:pPr>
       <w:sdt>
         <w:sdtPr>
-          <w:id w:val="-1804036611"/>
+          <w:id w:val="-1429328273"/>
           <w:tag w:val="goog_rdk_65"/>
         </w:sdtPr>
         <w:sdtContent>
@@ -12603,7 +12603,7 @@
       <w:pPr>
         <w:numPr>
           <w:ilvl w:val="0"/>
-          <w:numId w:val="17"/>
+          <w:numId w:val="20"/>
         </w:numPr>
         <w:spacing w:after="0" w:afterAutospacing="0" w:before="0" w:beforeAutospacing="0" w:lineRule="auto"/>
         <w:ind w:left="720" w:hanging="360"/>
@@ -12613,7 +12613,7 @@
       </w:pPr>
       <w:sdt>
         <w:sdtPr>
-          <w:id w:val="-1842216287"/>
+          <w:id w:val="-667313547"/>
           <w:tag w:val="goog_rdk_66"/>
         </w:sdtPr>
         <w:sdtContent>
@@ -12631,7 +12631,7 @@
       <w:pPr>
         <w:numPr>
           <w:ilvl w:val="0"/>
-          <w:numId w:val="17"/>
+          <w:numId w:val="20"/>
         </w:numPr>
         <w:spacing w:after="240" w:before="0" w:beforeAutospacing="0" w:lineRule="auto"/>
         <w:ind w:left="720" w:hanging="360"/>
@@ -12641,7 +12641,7 @@
       </w:pPr>
       <w:sdt>
         <w:sdtPr>
-          <w:id w:val="133528403"/>
+          <w:id w:val="-2108902864"/>
           <w:tag w:val="goog_rdk_67"/>
         </w:sdtPr>
         <w:sdtContent>
@@ -12687,7 +12687,7 @@
       </w:pPr>
       <w:sdt>
         <w:sdtPr>
-          <w:id w:val="-1643396916"/>
+          <w:id w:val="804407965"/>
           <w:tag w:val="goog_rdk_68"/>
         </w:sdtPr>
         <w:sdtContent>
@@ -12728,7 +12728,7 @@
       <w:pPr>
         <w:numPr>
           <w:ilvl w:val="0"/>
-          <w:numId w:val="19"/>
+          <w:numId w:val="22"/>
         </w:numPr>
         <w:spacing w:after="0" w:afterAutospacing="0" w:before="240" w:lineRule="auto"/>
         <w:ind w:left="720" w:hanging="360"/>
@@ -12738,7 +12738,7 @@
       </w:pPr>
       <w:sdt>
         <w:sdtPr>
-          <w:id w:val="-1100695518"/>
+          <w:id w:val="-1599343537"/>
           <w:tag w:val="goog_rdk_69"/>
         </w:sdtPr>
         <w:sdtContent>
@@ -12756,7 +12756,7 @@
       <w:pPr>
         <w:numPr>
           <w:ilvl w:val="0"/>
-          <w:numId w:val="19"/>
+          <w:numId w:val="22"/>
         </w:numPr>
         <w:spacing w:after="0" w:afterAutospacing="0" w:before="0" w:beforeAutospacing="0" w:lineRule="auto"/>
         <w:ind w:left="720" w:hanging="360"/>
@@ -12766,7 +12766,7 @@
       </w:pPr>
       <w:sdt>
         <w:sdtPr>
-          <w:id w:val="1783644997"/>
+          <w:id w:val="-210792268"/>
           <w:tag w:val="goog_rdk_70"/>
         </w:sdtPr>
         <w:sdtContent>
@@ -12784,7 +12784,7 @@
       <w:pPr>
         <w:numPr>
           <w:ilvl w:val="0"/>
-          <w:numId w:val="19"/>
+          <w:numId w:val="22"/>
         </w:numPr>
         <w:spacing w:after="240" w:before="0" w:beforeAutospacing="0" w:lineRule="auto"/>
         <w:ind w:left="720" w:hanging="360"/>
@@ -12794,7 +12794,7 @@
       </w:pPr>
       <w:sdt>
         <w:sdtPr>
-          <w:id w:val="1948643844"/>
+          <w:id w:val="-8754126"/>
           <w:tag w:val="goog_rdk_71"/>
         </w:sdtPr>
         <w:sdtContent>
@@ -12823,7 +12823,7 @@
       <w:bookmarkEnd w:id="18"/>
       <w:sdt>
         <w:sdtPr>
-          <w:id w:val="-519555460"/>
+          <w:id w:val="-445252564"/>
           <w:tag w:val="goog_rdk_72"/>
         </w:sdtPr>
         <w:sdtContent>
@@ -12878,7 +12878,7 @@
       </w:pPr>
       <w:sdt>
         <w:sdtPr>
-          <w:id w:val="-1289834635"/>
+          <w:id w:val="750762494"/>
           <w:tag w:val="goog_rdk_73"/>
         </w:sdtPr>
         <w:sdtContent>
@@ -12906,7 +12906,7 @@
       </w:pPr>
       <w:sdt>
         <w:sdtPr>
-          <w:id w:val="-1739148820"/>
+          <w:id w:val="-1279902782"/>
           <w:tag w:val="goog_rdk_74"/>
         </w:sdtPr>
         <w:sdtContent>
@@ -12934,7 +12934,7 @@
       </w:pPr>
       <w:sdt>
         <w:sdtPr>
-          <w:id w:val="-1300995719"/>
+          <w:id w:val="1777143960"/>
           <w:tag w:val="goog_rdk_75"/>
         </w:sdtPr>
         <w:sdtContent>
@@ -12987,7 +12987,7 @@
       </w:pPr>
       <w:sdt>
         <w:sdtPr>
-          <w:id w:val="-1178025129"/>
+          <w:id w:val="217916445"/>
           <w:tag w:val="goog_rdk_76"/>
         </w:sdtPr>
         <w:sdtContent>
@@ -13015,7 +13015,7 @@
       </w:pPr>
       <w:sdt>
         <w:sdtPr>
-          <w:id w:val="-48632712"/>
+          <w:id w:val="1129128561"/>
           <w:tag w:val="goog_rdk_77"/>
         </w:sdtPr>
         <w:sdtContent>
@@ -13043,7 +13043,7 @@
       </w:pPr>
       <w:sdt>
         <w:sdtPr>
-          <w:id w:val="824063487"/>
+          <w:id w:val="-1227132162"/>
           <w:tag w:val="goog_rdk_78"/>
         </w:sdtPr>
         <w:sdtContent>
@@ -13063,15 +13063,25 @@
         <w:ind w:left="0" w:firstLine="0"/>
         <w:rPr>
           <w:rFonts w:ascii="Times New Roman" w:cs="Times New Roman" w:eastAsia="Times New Roman" w:hAnsi="Times New Roman"/>
-        </w:rPr>
-      </w:pPr>
-      <w:r>
-        <w:rPr>
-          <w:rFonts w:ascii="Times New Roman" w:cs="Times New Roman" w:eastAsia="Times New Roman" w:hAnsi="Times New Roman"/>
-          <w:rtl w:val="0"/>
-        </w:rPr>
-        <w:t xml:space="preserve"> c) Calcula la información mutua y la capacidad del canal. </w:t>
-      </w:r>
+          <w:b w:val="1"/>
+        </w:rPr>
+      </w:pPr>
+      <w:sdt>
+        <w:sdtPr>
+          <w:id w:val="-184576676"/>
+          <w:tag w:val="goog_rdk_79"/>
+        </w:sdtPr>
+        <w:sdtContent>
+          <w:r>
+            <w:rPr>
+              <w:rFonts w:ascii="Gungsuh" w:cs="Gungsuh" w:eastAsia="Gungsuh" w:hAnsi="Gungsuh"/>
+              <w:b w:val="1"/>
+              <w:rtl w:val="0"/>
+            </w:rPr>
+            <w:t xml:space="preserve">3.Entropía condicional total H(A∣B)</w:t>
+          </w:r>
+        </w:sdtContent>
+      </w:sdt>
     </w:p>
     <w:p>
       <w:pPr>
@@ -13079,10 +13089,539 @@
         <w:ind w:left="0" w:firstLine="0"/>
         <w:rPr>
           <w:rFonts w:ascii="Times New Roman" w:cs="Times New Roman" w:eastAsia="Times New Roman" w:hAnsi="Times New Roman"/>
+        </w:rPr>
+      </w:pPr>
+      <w:sdt>
+        <w:sdtPr>
+          <w:id w:val="2094724752"/>
+          <w:tag w:val="goog_rdk_80"/>
+        </w:sdtPr>
+        <w:sdtContent>
+          <w:r>
+            <w:rPr>
+              <w:rFonts w:ascii="Gungsuh" w:cs="Gungsuh" w:eastAsia="Gungsuh" w:hAnsi="Gungsuh"/>
+              <w:rtl w:val="0"/>
+            </w:rPr>
+            <w:t xml:space="preserve">H(A∣B)=p(b1​)H(A∣b1​)+p(b2​)H(A∣b2​)</w:t>
+          </w:r>
+        </w:sdtContent>
+      </w:sdt>
+    </w:p>
+    <w:p>
+      <w:pPr>
+        <w:spacing w:after="240" w:before="240" w:lineRule="auto"/>
+        <w:ind w:left="0" w:firstLine="0"/>
+        <w:rPr>
+          <w:rFonts w:ascii="Times New Roman" w:cs="Times New Roman" w:eastAsia="Times New Roman" w:hAnsi="Times New Roman"/>
+        </w:rPr>
+      </w:pPr>
+      <w:sdt>
+        <w:sdtPr>
+          <w:id w:val="1757955297"/>
+          <w:tag w:val="goog_rdk_81"/>
+        </w:sdtPr>
+        <w:sdtContent>
+          <w:r>
+            <w:rPr>
+              <w:rFonts w:ascii="Gungsuh" w:cs="Gungsuh" w:eastAsia="Gungsuh" w:hAnsi="Gungsuh"/>
+              <w:rtl w:val="0"/>
+            </w:rPr>
+            <w:t xml:space="preserve">H(A∣B)=0.47⋅0.903453555207+0.53⋅0.612196127491=0.749087118517 bits.</w:t>
+          </w:r>
+        </w:sdtContent>
+      </w:sdt>
+    </w:p>
+    <w:p>
+      <w:pPr>
+        <w:spacing w:after="240" w:before="240" w:lineRule="auto"/>
+        <w:ind w:left="0" w:firstLine="0"/>
+        <w:rPr>
+          <w:rFonts w:ascii="Times New Roman" w:cs="Times New Roman" w:eastAsia="Times New Roman" w:hAnsi="Times New Roman"/>
+        </w:rPr>
+      </w:pPr>
+      <w:r>
+        <w:rPr>
+          <w:rFonts w:ascii="Times New Roman" w:cs="Times New Roman" w:eastAsia="Times New Roman" w:hAnsi="Times New Roman"/>
+          <w:rtl w:val="0"/>
+        </w:rPr>
+        <w:t xml:space="preserve"> c) Calcula la información mutua y la capacidad del canal. </w:t>
+      </w:r>
+    </w:p>
+    <w:p>
+      <w:pPr>
+        <w:spacing w:after="240" w:before="240" w:lineRule="auto"/>
+        <w:ind w:left="0" w:firstLine="0"/>
+        <w:rPr>
+          <w:rFonts w:ascii="Times New Roman" w:cs="Times New Roman" w:eastAsia="Times New Roman" w:hAnsi="Times New Roman"/>
+          <w:b w:val="1"/>
+        </w:rPr>
+      </w:pPr>
+      <w:r>
+        <w:rPr>
+          <w:rFonts w:ascii="Times New Roman" w:cs="Times New Roman" w:eastAsia="Times New Roman" w:hAnsi="Times New Roman"/>
+          <w:b w:val="1"/>
+          <w:rtl w:val="0"/>
+        </w:rPr>
+        <w:t xml:space="preserve">Información Mutua</w:t>
+      </w:r>
+    </w:p>
+    <w:p>
+      <w:pPr>
+        <w:spacing w:after="240" w:before="240" w:lineRule="auto"/>
+        <w:ind w:left="0" w:firstLine="0"/>
+        <w:rPr>
+          <w:rFonts w:ascii="Times New Roman" w:cs="Times New Roman" w:eastAsia="Times New Roman" w:hAnsi="Times New Roman"/>
+        </w:rPr>
+      </w:pPr>
+      <w:sdt>
+        <w:sdtPr>
+          <w:id w:val="-1400046793"/>
+          <w:tag w:val="goog_rdk_82"/>
+        </w:sdtPr>
+        <w:sdtContent>
+          <w:r>
+            <w:rPr>
+              <w:rFonts w:ascii="Gungsuh" w:cs="Gungsuh" w:eastAsia="Gungsuh" w:hAnsi="Gungsuh"/>
+              <w:rtl w:val="0"/>
+            </w:rPr>
+            <w:t xml:space="preserve">I(A;B)=H(A)−H(A∣B)=0.970950594455−0.749087118517=0.221863475938 bits</w:t>
+          </w:r>
+        </w:sdtContent>
+      </w:sdt>
+    </w:p>
+    <w:p>
+      <w:pPr>
+        <w:spacing w:after="240" w:before="240" w:lineRule="auto"/>
+        <w:ind w:left="0" w:firstLine="0"/>
+        <w:rPr>
+          <w:rFonts w:ascii="Times New Roman" w:cs="Times New Roman" w:eastAsia="Times New Roman" w:hAnsi="Times New Roman"/>
+          <w:b w:val="1"/>
+        </w:rPr>
+      </w:pPr>
+      <w:r>
+        <w:rPr>
+          <w:rFonts w:ascii="Times New Roman" w:cs="Times New Roman" w:eastAsia="Times New Roman" w:hAnsi="Times New Roman"/>
+          <w:b w:val="1"/>
+          <w:rtl w:val="0"/>
+        </w:rPr>
+        <w:t xml:space="preserve">Capacidad del canal C=max⁡pI(A;B)</w:t>
+      </w:r>
+    </w:p>
+    <w:p>
+      <w:pPr>
+        <w:spacing w:after="240" w:lineRule="auto"/>
+        <w:rPr>
+          <w:rFonts w:ascii="Times New Roman" w:cs="Times New Roman" w:eastAsia="Times New Roman" w:hAnsi="Times New Roman"/>
+        </w:rPr>
+      </w:pPr>
+      <w:r>
+        <w:rPr>
+          <w:rFonts w:ascii="Times New Roman" w:cs="Times New Roman" w:eastAsia="Times New Roman" w:hAnsi="Times New Roman"/>
+          <w:rtl w:val="0"/>
+        </w:rPr>
+        <w:t xml:space="preserve">Procedimiento (resumen):</w:t>
+      </w:r>
+    </w:p>
+    <w:p>
+      <w:pPr>
+        <w:numPr>
+          <w:ilvl w:val="0"/>
+          <w:numId w:val="28"/>
+        </w:numPr>
+        <w:spacing w:after="0" w:afterAutospacing="0" w:before="240" w:lineRule="auto"/>
+        <w:ind w:left="720" w:hanging="360"/>
+        <w:rPr>
+          <w:rFonts w:ascii="Times New Roman" w:cs="Times New Roman" w:eastAsia="Times New Roman" w:hAnsi="Times New Roman"/>
+        </w:rPr>
+      </w:pPr>
+      <w:r>
+        <w:rPr>
+          <w:rFonts w:ascii="Times New Roman" w:cs="Times New Roman" w:eastAsia="Times New Roman" w:hAnsi="Times New Roman"/>
+          <w:rtl w:val="0"/>
+        </w:rPr>
+        <w:t xml:space="preserve">Tomamos p en [0,1].</w:t>
+        <w:br w:type="textWrapping"/>
+      </w:r>
+    </w:p>
+    <w:p>
+      <w:pPr>
+        <w:numPr>
+          <w:ilvl w:val="0"/>
+          <w:numId w:val="28"/>
+        </w:numPr>
+        <w:spacing w:after="0" w:afterAutospacing="0" w:before="0" w:beforeAutospacing="0" w:lineRule="auto"/>
+        <w:ind w:left="720" w:hanging="360"/>
+        <w:rPr>
+          <w:rFonts w:ascii="Times New Roman" w:cs="Times New Roman" w:eastAsia="Times New Roman" w:hAnsi="Times New Roman"/>
+        </w:rPr>
+      </w:pPr>
+      <w:sdt>
+        <w:sdtPr>
+          <w:id w:val="-843394207"/>
+          <w:tag w:val="goog_rdk_83"/>
+        </w:sdtPr>
+        <w:sdtContent>
+          <w:r>
+            <w:rPr>
+              <w:rFonts w:ascii="Gungsuh" w:cs="Gungsuh" w:eastAsia="Gungsuh" w:hAnsi="Gungsuh"/>
+              <w:rtl w:val="0"/>
+            </w:rPr>
+            <w:t xml:space="preserve">Para cada p calculamos p(b1)=p⋅0.8+(1−p)⋅0.25, las condicionales hacia atrás, H(A), H(A∣B) y I(p)=H(A)−H(A∣B)</w:t>
+          </w:r>
+        </w:sdtContent>
+      </w:sdt>
+    </w:p>
+    <w:p>
+      <w:pPr>
+        <w:numPr>
+          <w:ilvl w:val="0"/>
+          <w:numId w:val="28"/>
+        </w:numPr>
+        <w:spacing w:after="240" w:before="0" w:beforeAutospacing="0" w:lineRule="auto"/>
+        <w:ind w:left="720" w:hanging="360"/>
+        <w:rPr>
+          <w:rFonts w:ascii="Times New Roman" w:cs="Times New Roman" w:eastAsia="Times New Roman" w:hAnsi="Times New Roman"/>
+        </w:rPr>
+      </w:pPr>
+      <w:r>
+        <w:rPr>
+          <w:rFonts w:ascii="Times New Roman" w:cs="Times New Roman" w:eastAsia="Times New Roman" w:hAnsi="Times New Roman"/>
+          <w:rtl w:val="0"/>
+        </w:rPr>
+        <w:t xml:space="preserve">Buscamos el p que maximiza I(p).</w:t>
+      </w:r>
+    </w:p>
+    <w:p>
+      <w:pPr>
+        <w:spacing w:after="240" w:before="240" w:lineRule="auto"/>
+        <w:rPr>
+          <w:rFonts w:ascii="Times New Roman" w:cs="Times New Roman" w:eastAsia="Times New Roman" w:hAnsi="Times New Roman"/>
+        </w:rPr>
+      </w:pPr>
+      <w:r>
+        <w:rPr>
+          <w:rFonts w:ascii="Times New Roman" w:cs="Times New Roman" w:eastAsia="Times New Roman" w:hAnsi="Times New Roman"/>
+          <w:rtl w:val="0"/>
+        </w:rPr>
+        <w:t xml:space="preserve">Resultado numérico (búsqueda con grilla fina y comprobación):</w:t>
+      </w:r>
+    </w:p>
+    <w:p>
+      <w:pPr>
+        <w:numPr>
+          <w:ilvl w:val="0"/>
+          <w:numId w:val="6"/>
+        </w:numPr>
+        <w:spacing w:after="0" w:afterAutospacing="0" w:before="240" w:lineRule="auto"/>
+        <w:ind w:left="720" w:hanging="360"/>
+        <w:rPr>
+          <w:rFonts w:ascii="Times New Roman" w:cs="Times New Roman" w:eastAsia="Times New Roman" w:hAnsi="Times New Roman"/>
+          <w:u w:val="none"/>
+        </w:rPr>
+      </w:pPr>
+      <w:sdt>
+        <w:sdtPr>
+          <w:id w:val="1612193955"/>
+          <w:tag w:val="goog_rdk_84"/>
+        </w:sdtPr>
+        <w:sdtContent>
+          <w:r>
+            <w:rPr>
+              <w:rFonts w:ascii="Gungsuh" w:cs="Gungsuh" w:eastAsia="Gungsuh" w:hAnsi="Gungsuh"/>
+              <w:rtl w:val="0"/>
+            </w:rPr>
+            <w:t xml:space="preserve">p⋆≈0.5056739217392174,</w:t>
+          </w:r>
+        </w:sdtContent>
+      </w:sdt>
+    </w:p>
+    <w:p>
+      <w:pPr>
+        <w:numPr>
+          <w:ilvl w:val="0"/>
+          <w:numId w:val="6"/>
+        </w:numPr>
+        <w:spacing w:after="240" w:before="0" w:beforeAutospacing="0" w:lineRule="auto"/>
+        <w:ind w:left="720" w:hanging="360"/>
+        <w:rPr>
+          <w:rFonts w:ascii="Times New Roman" w:cs="Times New Roman" w:eastAsia="Times New Roman" w:hAnsi="Times New Roman"/>
+          <w:u w:val="none"/>
+        </w:rPr>
+      </w:pPr>
+      <w:sdt>
+        <w:sdtPr>
+          <w:id w:val="-1269870700"/>
+          <w:tag w:val="goog_rdk_85"/>
+        </w:sdtPr>
+        <w:sdtContent>
+          <w:r>
+            <w:rPr>
+              <w:rFonts w:ascii="Gungsuh" w:cs="Gungsuh" w:eastAsia="Gungsuh" w:hAnsi="Gungsuh"/>
+              <w:rtl w:val="0"/>
+            </w:rPr>
+            <w:t xml:space="preserve">C=I(p⋆)≈0.23162096721381986 bits.</w:t>
+          </w:r>
+        </w:sdtContent>
+      </w:sdt>
+    </w:p>
+    <w:p>
+      <w:pPr>
+        <w:spacing w:after="240" w:lineRule="auto"/>
+        <w:rPr>
+          <w:rFonts w:ascii="Times New Roman" w:cs="Times New Roman" w:eastAsia="Times New Roman" w:hAnsi="Times New Roman"/>
+        </w:rPr>
+      </w:pPr>
+      <w:sdt>
+        <w:sdtPr>
+          <w:id w:val="-894828190"/>
+          <w:tag w:val="goog_rdk_86"/>
+        </w:sdtPr>
+        <w:sdtContent>
+          <w:r>
+            <w:rPr>
+              <w:rFonts w:ascii="Gungsuh" w:cs="Gungsuh" w:eastAsia="Gungsuh" w:hAnsi="Gungsuh"/>
+              <w:rtl w:val="0"/>
+            </w:rPr>
+            <w:t xml:space="preserve">Para p⋆ muestro los valores intermedios (redondeados):</w:t>
+          </w:r>
+        </w:sdtContent>
+      </w:sdt>
+    </w:p>
+    <w:p>
+      <w:pPr>
+        <w:numPr>
+          <w:ilvl w:val="0"/>
+          <w:numId w:val="17"/>
+        </w:numPr>
+        <w:spacing w:after="0" w:afterAutospacing="0" w:before="240" w:lineRule="auto"/>
+        <w:ind w:left="720" w:hanging="360"/>
+        <w:rPr>
+          <w:rFonts w:ascii="Times New Roman" w:cs="Times New Roman" w:eastAsia="Times New Roman" w:hAnsi="Times New Roman"/>
+          <w:u w:val="none"/>
+        </w:rPr>
+      </w:pPr>
+      <w:r>
+        <w:rPr>
+          <w:rFonts w:ascii="Times New Roman" w:cs="Times New Roman" w:eastAsia="Times New Roman" w:hAnsi="Times New Roman"/>
+          <w:rtl w:val="0"/>
+        </w:rPr>
+        <w:t xml:space="preserve">p(a1)=0.5056739,</w:t>
+      </w:r>
+    </w:p>
+    <w:p>
+      <w:pPr>
+        <w:numPr>
+          <w:ilvl w:val="0"/>
+          <w:numId w:val="17"/>
+        </w:numPr>
+        <w:spacing w:after="0" w:afterAutospacing="0" w:before="0" w:beforeAutospacing="0" w:lineRule="auto"/>
+        <w:ind w:left="720" w:hanging="360"/>
+        <w:rPr>
+          <w:rFonts w:ascii="Times New Roman" w:cs="Times New Roman" w:eastAsia="Times New Roman" w:hAnsi="Times New Roman"/>
+          <w:u w:val="none"/>
+        </w:rPr>
+      </w:pPr>
+      <w:r>
+        <w:rPr>
+          <w:rFonts w:ascii="Times New Roman" w:cs="Times New Roman" w:eastAsia="Times New Roman" w:hAnsi="Times New Roman"/>
+          <w:rtl w:val="0"/>
+        </w:rPr>
+        <w:t xml:space="preserve">p(a2)=0.4943261,</w:t>
+      </w:r>
+    </w:p>
+    <w:p>
+      <w:pPr>
+        <w:numPr>
+          <w:ilvl w:val="0"/>
+          <w:numId w:val="17"/>
+        </w:numPr>
+        <w:spacing w:after="0" w:afterAutospacing="0" w:before="0" w:beforeAutospacing="0" w:lineRule="auto"/>
+        <w:ind w:left="720" w:hanging="360"/>
+        <w:rPr>
+          <w:rFonts w:ascii="Times New Roman" w:cs="Times New Roman" w:eastAsia="Times New Roman" w:hAnsi="Times New Roman"/>
+          <w:u w:val="none"/>
+        </w:rPr>
+      </w:pPr>
+      <w:sdt>
+        <w:sdtPr>
+          <w:id w:val="787805106"/>
+          <w:tag w:val="goog_rdk_87"/>
+        </w:sdtPr>
+        <w:sdtContent>
+          <w:r>
+            <w:rPr>
+              <w:rFonts w:ascii="Gungsuh" w:cs="Gungsuh" w:eastAsia="Gungsuh" w:hAnsi="Gungsuh"/>
+              <w:rtl w:val="0"/>
+            </w:rPr>
+            <w:t xml:space="preserve">p(b1)≈0.5281350,</w:t>
+          </w:r>
+        </w:sdtContent>
+      </w:sdt>
+    </w:p>
+    <w:p>
+      <w:pPr>
+        <w:numPr>
+          <w:ilvl w:val="0"/>
+          <w:numId w:val="17"/>
+        </w:numPr>
+        <w:spacing w:after="0" w:afterAutospacing="0" w:before="0" w:beforeAutospacing="0" w:lineRule="auto"/>
+        <w:ind w:left="720" w:hanging="360"/>
+        <w:rPr>
+          <w:rFonts w:ascii="Times New Roman" w:cs="Times New Roman" w:eastAsia="Times New Roman" w:hAnsi="Times New Roman"/>
+          <w:u w:val="none"/>
+        </w:rPr>
+      </w:pPr>
+      <w:sdt>
+        <w:sdtPr>
+          <w:id w:val="1637042420"/>
+          <w:tag w:val="goog_rdk_88"/>
+        </w:sdtPr>
+        <w:sdtContent>
+          <w:r>
+            <w:rPr>
+              <w:rFonts w:ascii="Gungsuh" w:cs="Gungsuh" w:eastAsia="Gungsuh" w:hAnsi="Gungsuh"/>
+              <w:rtl w:val="0"/>
+            </w:rPr>
+            <w:t xml:space="preserve">p(b2)≈0.4718650,</w:t>
+          </w:r>
+        </w:sdtContent>
+      </w:sdt>
+    </w:p>
+    <w:p>
+      <w:pPr>
+        <w:numPr>
+          <w:ilvl w:val="0"/>
+          <w:numId w:val="17"/>
+        </w:numPr>
+        <w:spacing w:after="0" w:afterAutospacing="0" w:before="0" w:beforeAutospacing="0" w:lineRule="auto"/>
+        <w:ind w:left="720" w:hanging="360"/>
+        <w:rPr>
+          <w:rFonts w:ascii="Times New Roman" w:cs="Times New Roman" w:eastAsia="Times New Roman" w:hAnsi="Times New Roman"/>
+          <w:u w:val="none"/>
+        </w:rPr>
+      </w:pPr>
+      <w:sdt>
+        <w:sdtPr>
+          <w:id w:val="-184271409"/>
+          <w:tag w:val="goog_rdk_89"/>
+        </w:sdtPr>
+        <w:sdtContent>
+          <w:r>
+            <w:rPr>
+              <w:rFonts w:ascii="Gungsuh" w:cs="Gungsuh" w:eastAsia="Gungsuh" w:hAnsi="Gungsuh"/>
+              <w:rtl w:val="0"/>
+            </w:rPr>
+            <w:t xml:space="preserve">H(A)≈0.999906251646 bits,</w:t>
+          </w:r>
+        </w:sdtContent>
+      </w:sdt>
+    </w:p>
+    <w:p>
+      <w:pPr>
+        <w:numPr>
+          <w:ilvl w:val="0"/>
+          <w:numId w:val="17"/>
+        </w:numPr>
+        <w:spacing w:after="0" w:afterAutospacing="0" w:before="0" w:beforeAutospacing="0" w:lineRule="auto"/>
+        <w:ind w:left="720" w:hanging="360"/>
+        <w:rPr>
+          <w:rFonts w:ascii="Times New Roman" w:cs="Times New Roman" w:eastAsia="Times New Roman" w:hAnsi="Times New Roman"/>
+          <w:u w:val="none"/>
+        </w:rPr>
+      </w:pPr>
+      <w:sdt>
+        <w:sdtPr>
+          <w:id w:val="1343955579"/>
+          <w:tag w:val="goog_rdk_90"/>
+        </w:sdtPr>
+        <w:sdtContent>
+          <w:r>
+            <w:rPr>
+              <w:rFonts w:ascii="Gungsuh" w:cs="Gungsuh" w:eastAsia="Gungsuh" w:hAnsi="Gungsuh"/>
+              <w:rtl w:val="0"/>
+            </w:rPr>
+            <w:t xml:space="preserve">H(A∣B)≈0.768285284432 bits,I</w:t>
+          </w:r>
+        </w:sdtContent>
+      </w:sdt>
+    </w:p>
+    <w:p>
+      <w:pPr>
+        <w:numPr>
+          <w:ilvl w:val="0"/>
+          <w:numId w:val="17"/>
+        </w:numPr>
+        <w:spacing w:after="240" w:before="0" w:beforeAutospacing="0" w:lineRule="auto"/>
+        <w:ind w:left="720" w:hanging="360"/>
+        <w:rPr>
+          <w:rFonts w:ascii="Times New Roman" w:cs="Times New Roman" w:eastAsia="Times New Roman" w:hAnsi="Times New Roman"/>
+          <w:u w:val="none"/>
+        </w:rPr>
+      </w:pPr>
+      <w:sdt>
+        <w:sdtPr>
+          <w:id w:val="-1404965773"/>
+          <w:tag w:val="goog_rdk_91"/>
+        </w:sdtPr>
+        <w:sdtContent>
+          <w:r>
+            <w:rPr>
+              <w:rFonts w:ascii="Gungsuh" w:cs="Gungsuh" w:eastAsia="Gungsuh" w:hAnsi="Gungsuh"/>
+              <w:rtl w:val="0"/>
+            </w:rPr>
+            <w:t xml:space="preserve">(p⋆)=H(A)−H(A∣B)≈0.231620967214 bits.</w:t>
+          </w:r>
+        </w:sdtContent>
+      </w:sdt>
+    </w:p>
+    <w:p>
+      <w:pPr>
+        <w:spacing w:after="240" w:before="240" w:lineRule="auto"/>
+        <w:rPr>
+          <w:rFonts w:ascii="Times New Roman" w:cs="Times New Roman" w:eastAsia="Times New Roman" w:hAnsi="Times New Roman"/>
+        </w:rPr>
+      </w:pPr>
+      <w:r>
+        <w:rPr>
+          <w:rFonts w:ascii="Times New Roman" w:cs="Times New Roman" w:eastAsia="Times New Roman" w:hAnsi="Times New Roman"/>
+          <w:b w:val="1"/>
+          <w:rtl w:val="0"/>
+        </w:rPr>
+        <w:t xml:space="preserve">Resultado (capacidad del canal)</w:t>
+      </w:r>
+      <w:r>
+        <w:rPr>
+          <w:rFonts w:ascii="Times New Roman" w:cs="Times New Roman" w:eastAsia="Times New Roman" w:hAnsi="Times New Roman"/>
+          <w:rtl w:val="0"/>
+        </w:rPr>
+        <w:t xml:space="preserve">:</w:t>
+      </w:r>
+    </w:p>
+    <w:p>
+      <w:pPr>
+        <w:spacing w:after="240" w:before="240" w:lineRule="auto"/>
+        <w:ind w:left="0" w:firstLine="0"/>
+        <w:rPr>
+          <w:rFonts w:ascii="Times New Roman" w:cs="Times New Roman" w:eastAsia="Times New Roman" w:hAnsi="Times New Roman"/>
           <w:b w:val="1"/>
           <w:u w:val="single"/>
         </w:rPr>
       </w:pPr>
+      <w:sdt>
+        <w:sdtPr>
+          <w:id w:val="2105614403"/>
+          <w:tag w:val="goog_rdk_92"/>
+        </w:sdtPr>
+        <w:sdtContent>
+          <w:r>
+            <w:rPr>
+              <w:rFonts w:ascii="Gungsuh" w:cs="Gungsuh" w:eastAsia="Gungsuh" w:hAnsi="Gungsuh"/>
+              <w:rtl w:val="0"/>
+            </w:rPr>
+            <w:t xml:space="preserve">C≈0.2316209672 bits, logrado en p(a1)≈0.5056739.</w:t>
+          </w:r>
+        </w:sdtContent>
+      </w:sdt>
       <w:r>
         <w:rPr>
           <w:rtl w:val="0"/>
@@ -13104,16 +13643,16 @@
           <wp:inline distB="114300" distT="114300" distL="114300" distR="114300">
             <wp:extent cx="6031623" cy="491541"/>
             <wp:effectExtent b="0" l="0" r="0" t="0"/>
-            <wp:docPr id="23" name="image17.png"/>
+            <wp:docPr id="24" name="image8.png"/>
             <a:graphic>
               <a:graphicData uri="http://schemas.openxmlformats.org/drawingml/2006/picture">
                 <pic:pic>
                   <pic:nvPicPr>
-                    <pic:cNvPr id="0" name="image17.png"/>
+                    <pic:cNvPr id="0" name="image8.png"/>
                     <pic:cNvPicPr preferRelativeResize="0"/>
                   </pic:nvPicPr>
                   <pic:blipFill>
-                    <a:blip r:embed="rId25"/>
+                    <a:blip r:embed="rId27"/>
                     <a:srcRect b="0" l="0" r="0" t="0"/>
                     <a:stretch>
                       <a:fillRect/>
@@ -13612,6 +14151,15 @@
           <w:rFonts w:ascii="Times New Roman" w:cs="Times New Roman" w:eastAsia="Times New Roman" w:hAnsi="Times New Roman"/>
         </w:rPr>
       </w:pPr>
+      <w:sdt>
+        <w:sdtPr>
+          <w:id w:val="-801596622"/>
+          <w:tag w:val="goog_rdk_93"/>
+        </w:sdtPr>
+        <w:sdtContent>
+          <w:commentRangeStart w:id="0"/>
+        </w:sdtContent>
+      </w:sdt>
       <w:r>
         <w:rPr>
           <w:rFonts w:ascii="Times New Roman" w:cs="Times New Roman" w:eastAsia="Times New Roman" w:hAnsi="Times New Roman"/>
@@ -13620,16 +14168,16 @@
           <wp:inline distB="114300" distT="114300" distL="114300" distR="114300">
             <wp:extent cx="5612130" cy="1930400"/>
             <wp:effectExtent b="0" l="0" r="0" t="0"/>
-            <wp:docPr id="5" name="image8.png"/>
+            <wp:docPr id="5" name="image16.png"/>
             <a:graphic>
               <a:graphicData uri="http://schemas.openxmlformats.org/drawingml/2006/picture">
                 <pic:pic>
                   <pic:nvPicPr>
-                    <pic:cNvPr id="0" name="image8.png"/>
+                    <pic:cNvPr id="0" name="image16.png"/>
                     <pic:cNvPicPr preferRelativeResize="0"/>
                   </pic:nvPicPr>
                   <pic:blipFill>
-                    <a:blip r:embed="rId26"/>
+                    <a:blip r:embed="rId28"/>
                     <a:srcRect b="0" l="0" r="0" t="0"/>
                     <a:stretch>
                       <a:fillRect/>
@@ -13649,6 +14197,214 @@
           </wp:inline>
         </w:drawing>
       </w:r>
+      <w:commentRangeEnd w:id="0"/>
+      <w:r>
+        <w:commentReference w:id="0"/>
+      </w:r>
+      <w:r>
+        <w:rPr>
+          <w:rtl w:val="0"/>
+        </w:rPr>
+      </w:r>
+    </w:p>
+    <w:p>
+      <w:pPr>
+        <w:spacing w:after="240" w:before="240" w:lineRule="auto"/>
+        <w:rPr>
+          <w:rFonts w:ascii="Times New Roman" w:cs="Times New Roman" w:eastAsia="Times New Roman" w:hAnsi="Times New Roman"/>
+        </w:rPr>
+      </w:pPr>
+      <w:r>
+        <w:rPr>
+          <w:rFonts w:ascii="Times New Roman" w:cs="Times New Roman" w:eastAsia="Times New Roman" w:hAnsi="Times New Roman"/>
+          <w:rtl w:val="0"/>
+        </w:rPr>
+        <w:t xml:space="preserve">Trabajaremos con la codificación de Huffman </w:t>
+      </w:r>
+    </w:p>
+    <w:p>
+      <w:pPr>
+        <w:numPr>
+          <w:ilvl w:val="0"/>
+          <w:numId w:val="10"/>
+        </w:numPr>
+        <w:spacing w:after="240" w:before="240" w:lineRule="auto"/>
+        <w:ind w:left="720" w:hanging="360"/>
+        <w:rPr>
+          <w:rFonts w:ascii="Times New Roman" w:cs="Times New Roman" w:eastAsia="Times New Roman" w:hAnsi="Times New Roman"/>
+          <w:u w:val="none"/>
+        </w:rPr>
+      </w:pPr>
+      <w:r>
+        <w:rPr>
+          <w:rFonts w:ascii="Times New Roman" w:cs="Times New Roman" w:eastAsia="Times New Roman" w:hAnsi="Times New Roman"/>
+          <w:rtl w:val="0"/>
+        </w:rPr>
+        <w:t xml:space="preserve">Calculamos las probabilidades de salida</w:t>
+      </w:r>
+    </w:p>
+    <w:p>
+      <w:pPr>
+        <w:spacing w:after="240" w:before="240" w:lineRule="auto"/>
+        <w:ind w:left="720" w:firstLine="0"/>
+        <w:rPr>
+          <w:rFonts w:ascii="Times New Roman" w:cs="Times New Roman" w:eastAsia="Times New Roman" w:hAnsi="Times New Roman"/>
+        </w:rPr>
+      </w:pPr>
+      <w:r>
+        <w:rPr>
+          <w:rFonts w:ascii="Times New Roman" w:cs="Times New Roman" w:eastAsia="Times New Roman" w:hAnsi="Times New Roman"/>
+          <w:rtl w:val="0"/>
+        </w:rPr>
+        <w:t xml:space="preserve">p(a) = p(a) * p(a/a) + p(b) * p(a/b) + p(c) * p(a/c)</w:t>
+      </w:r>
+    </w:p>
+    <w:p>
+      <w:pPr>
+        <w:spacing w:after="240" w:before="240" w:lineRule="auto"/>
+        <w:ind w:left="720" w:firstLine="0"/>
+        <w:rPr>
+          <w:rFonts w:ascii="Times New Roman" w:cs="Times New Roman" w:eastAsia="Times New Roman" w:hAnsi="Times New Roman"/>
+        </w:rPr>
+      </w:pPr>
+      <w:r>
+        <w:rPr>
+          <w:rFonts w:ascii="Times New Roman" w:cs="Times New Roman" w:eastAsia="Times New Roman" w:hAnsi="Times New Roman"/>
+          <w:rtl w:val="0"/>
+        </w:rPr>
+        <w:t xml:space="preserve">p(a) = ⅓ * ⅖ + ⅙ * ⅕ + ⅖ * ¼ = 13/40</w:t>
+      </w:r>
+    </w:p>
+    <w:p>
+      <w:pPr>
+        <w:spacing w:after="240" w:before="240" w:lineRule="auto"/>
+        <w:ind w:left="720" w:firstLine="0"/>
+        <w:rPr>
+          <w:rFonts w:ascii="Times New Roman" w:cs="Times New Roman" w:eastAsia="Times New Roman" w:hAnsi="Times New Roman"/>
+        </w:rPr>
+      </w:pPr>
+      <w:r>
+        <w:rPr>
+          <w:rFonts w:ascii="Times New Roman" w:cs="Times New Roman" w:eastAsia="Times New Roman" w:hAnsi="Times New Roman"/>
+          <w:rtl w:val="0"/>
+        </w:rPr>
+        <w:t xml:space="preserve">p(b) = p(a) * p(b/a) + p(b) * p(b/b) + p(c) * p(b/c)</w:t>
+      </w:r>
+    </w:p>
+    <w:p>
+      <w:pPr>
+        <w:spacing w:after="240" w:before="240" w:lineRule="auto"/>
+        <w:ind w:left="720" w:firstLine="0"/>
+        <w:rPr>
+          <w:rFonts w:ascii="Times New Roman" w:cs="Times New Roman" w:eastAsia="Times New Roman" w:hAnsi="Times New Roman"/>
+        </w:rPr>
+      </w:pPr>
+      <w:r>
+        <w:rPr>
+          <w:rFonts w:ascii="Times New Roman" w:cs="Times New Roman" w:eastAsia="Times New Roman" w:hAnsi="Times New Roman"/>
+          <w:rtl w:val="0"/>
+        </w:rPr>
+        <w:t xml:space="preserve">p(b) = ⅓ * ⅖ + ⅙ * ⅕ + ½ * ½ = 5/12</w:t>
+      </w:r>
+    </w:p>
+    <w:p>
+      <w:pPr>
+        <w:spacing w:after="240" w:before="240" w:lineRule="auto"/>
+        <w:ind w:left="720" w:firstLine="0"/>
+        <w:rPr>
+          <w:rFonts w:ascii="Times New Roman" w:cs="Times New Roman" w:eastAsia="Times New Roman" w:hAnsi="Times New Roman"/>
+        </w:rPr>
+      </w:pPr>
+      <w:r>
+        <w:rPr>
+          <w:rFonts w:ascii="Times New Roman" w:cs="Times New Roman" w:eastAsia="Times New Roman" w:hAnsi="Times New Roman"/>
+          <w:rtl w:val="0"/>
+        </w:rPr>
+        <w:t xml:space="preserve">p(c) = p(a) * p(c/a) + p(b) * p(c/b) + p(c) * p(c/c)</w:t>
+      </w:r>
+    </w:p>
+    <w:p>
+      <w:pPr>
+        <w:spacing w:after="240" w:before="240" w:lineRule="auto"/>
+        <w:ind w:left="720" w:firstLine="0"/>
+        <w:rPr>
+          <w:rFonts w:ascii="Times New Roman" w:cs="Times New Roman" w:eastAsia="Times New Roman" w:hAnsi="Times New Roman"/>
+        </w:rPr>
+      </w:pPr>
+      <w:r>
+        <w:rPr>
+          <w:rFonts w:ascii="Times New Roman" w:cs="Times New Roman" w:eastAsia="Times New Roman" w:hAnsi="Times New Roman"/>
+          <w:rtl w:val="0"/>
+        </w:rPr>
+        <w:t xml:space="preserve">p(c) = ⅓ * ⅕ + ⅙ *⅖ + ½ * ¼ = 31/120</w:t>
+      </w:r>
+    </w:p>
+    <w:p>
+      <w:pPr>
+        <w:numPr>
+          <w:ilvl w:val="0"/>
+          <w:numId w:val="10"/>
+        </w:numPr>
+        <w:spacing w:after="240" w:before="240" w:lineRule="auto"/>
+        <w:ind w:left="720" w:hanging="360"/>
+        <w:rPr>
+          <w:rFonts w:ascii="Times New Roman" w:cs="Times New Roman" w:eastAsia="Times New Roman" w:hAnsi="Times New Roman"/>
+          <w:u w:val="none"/>
+        </w:rPr>
+      </w:pPr>
+      <w:r>
+        <w:rPr>
+          <w:rFonts w:ascii="Times New Roman" w:cs="Times New Roman" w:eastAsia="Times New Roman" w:hAnsi="Times New Roman"/>
+          <w:rtl w:val="0"/>
+        </w:rPr>
+        <w:t xml:space="preserve">Procedemos con la codificación de Huffman</w:t>
+      </w:r>
+    </w:p>
+    <w:p>
+      <w:pPr>
+        <w:spacing w:after="240" w:before="240" w:lineRule="auto"/>
+        <w:ind w:left="720" w:firstLine="0"/>
+        <w:rPr>
+          <w:rFonts w:ascii="Times New Roman" w:cs="Times New Roman" w:eastAsia="Times New Roman" w:hAnsi="Times New Roman"/>
+        </w:rPr>
+      </w:pPr>
+      <w:r>
+        <w:rPr>
+          <w:rFonts w:ascii="Times New Roman" w:cs="Times New Roman" w:eastAsia="Times New Roman" w:hAnsi="Times New Roman"/>
+        </w:rPr>
+        <w:drawing>
+          <wp:inline distB="114300" distT="114300" distL="114300" distR="114300">
+            <wp:extent cx="2399509" cy="1297588"/>
+            <wp:effectExtent b="0" l="0" r="0" t="0"/>
+            <wp:docPr id="12" name="image9.png"/>
+            <a:graphic>
+              <a:graphicData uri="http://schemas.openxmlformats.org/drawingml/2006/picture">
+                <pic:pic>
+                  <pic:nvPicPr>
+                    <pic:cNvPr id="0" name="image9.png"/>
+                    <pic:cNvPicPr preferRelativeResize="0"/>
+                  </pic:nvPicPr>
+                  <pic:blipFill>
+                    <a:blip r:embed="rId29"/>
+                    <a:srcRect b="36669" l="13005" r="58857" t="36304"/>
+                    <a:stretch>
+                      <a:fillRect/>
+                    </a:stretch>
+                  </pic:blipFill>
+                  <pic:spPr>
+                    <a:xfrm>
+                      <a:off x="0" y="0"/>
+                      <a:ext cx="2399509" cy="1297588"/>
+                    </a:xfrm>
+                    <a:prstGeom prst="rect"/>
+                    <a:ln/>
+                  </pic:spPr>
+                </pic:pic>
+              </a:graphicData>
+            </a:graphic>
+          </wp:inline>
+        </w:drawing>
+      </w:r>
       <w:r>
         <w:rPr>
           <w:rtl w:val="0"/>
@@ -13768,6 +14524,68 @@
 </w:document>
 </file>
 
+<file path=word/comments.xml><?xml version="1.0" encoding="utf-8"?>
+<w:comments xmlns:mc="http://schemas.openxmlformats.org/markup-compatibility/2006" xmlns:o="urn:schemas-microsoft-com:office:office" xmlns:r="http://schemas.openxmlformats.org/officeDocument/2006/relationships" xmlns:m="http://schemas.openxmlformats.org/officeDocument/2006/math" xmlns:v="urn:schemas-microsoft-com:vml" xmlns:wp="http://schemas.openxmlformats.org/drawingml/2006/wordprocessingDrawing" xmlns:w10="urn:schemas-microsoft-com:office:word" xmlns:w="http://schemas.openxmlformats.org/wordprocessingml/2006/main" xmlns:wne="http://schemas.microsoft.com/office/word/2006/wordml" xmlns:sl="http://schemas.openxmlformats.org/schemaLibrary/2006/main" xmlns:a="http://schemas.openxmlformats.org/drawingml/2006/main" xmlns:pic="http://schemas.openxmlformats.org/drawingml/2006/picture" xmlns:c="http://schemas.openxmlformats.org/drawingml/2006/chart" xmlns:lc="http://schemas.openxmlformats.org/drawingml/2006/lockedCanvas" xmlns:dgm="http://schemas.openxmlformats.org/drawingml/2006/diagram" xmlns:wps="http://schemas.microsoft.com/office/word/2010/wordprocessingShape" xmlns:wpg="http://schemas.microsoft.com/office/word/2010/wordprocessingGroup" xmlns:w14="http://schemas.microsoft.com/office/word/2010/wordml" xmlns:w15="http://schemas.microsoft.com/office/word/2012/wordml" xmlns:w16="http://schemas.microsoft.com/office/word/2018/wordml" xmlns:w16cex="http://schemas.microsoft.com/office/word/2018/wordml/cex" xmlns:w16cid="http://schemas.microsoft.com/office/word/2016/wordml/cid" xmlns="http://schemas.microsoft.com/office/tasks/2019/documenttasks" xmlns:cr="http://schemas.microsoft.com/office/comments/2020/reactions">
+  <w:comment w:author="Nicolas Pereyra" w:id="0" w:date="2025-09-09T19:13:03Z">
+    <w:p>
+      <w:pPr>
+        <w:keepNext w:val="0"/>
+        <w:keepLines w:val="0"/>
+        <w:pageBreakBefore w:val="0"/>
+        <w:widowControl w:val="0"/>
+        <w:pBdr>
+          <w:top w:space="0" w:sz="0" w:val="nil"/>
+          <w:left w:space="0" w:sz="0" w:val="nil"/>
+          <w:bottom w:space="0" w:sz="0" w:val="nil"/>
+          <w:right w:space="0" w:sz="0" w:val="nil"/>
+          <w:between w:space="0" w:sz="0" w:val="nil"/>
+        </w:pBdr>
+        <w:shd w:fill="auto" w:val="clear"/>
+        <w:spacing w:after="0" w:before="0" w:line="240" w:lineRule="auto"/>
+        <w:ind w:left="0" w:right="0" w:firstLine="0"/>
+        <w:jc w:val="left"/>
+        <w:rPr>
+          <w:rFonts w:ascii="Arial" w:cs="Arial" w:eastAsia="Arial" w:hAnsi="Arial"/>
+          <w:b w:val="0"/>
+          <w:i w:val="0"/>
+          <w:smallCaps w:val="0"/>
+          <w:strike w:val="0"/>
+          <w:color w:val="000000"/>
+          <w:sz w:val="22"/>
+          <w:szCs w:val="22"/>
+          <w:u w:val="none"/>
+          <w:shd w:fill="auto" w:val="clear"/>
+          <w:vertAlign w:val="baseline"/>
+        </w:rPr>
+      </w:pPr>
+      <w:r>
+        <w:rPr>
+          <w:rFonts w:ascii="Arial" w:cs="Arial" w:eastAsia="Arial" w:hAnsi="Arial"/>
+          <w:b w:val="0"/>
+          <w:i w:val="0"/>
+          <w:smallCaps w:val="0"/>
+          <w:strike w:val="0"/>
+          <w:color w:val="000000"/>
+          <w:sz w:val="22"/>
+          <w:szCs w:val="22"/>
+          <w:u w:val="none"/>
+          <w:shd w:fill="auto" w:val="clear"/>
+          <w:vertAlign w:val="baseline"/>
+          <w:rtl w:val="0"/>
+        </w:rPr>
+        <w:t xml:space="preserve">En la segunda fila los valores en realidad son (de izquierda a derecha): 2/5 1/5 2/5</w:t>
+      </w:r>
+    </w:p>
+  </w:comment>
+</w:comments>
+</file>
+
+<file path=word/commentsExtended.xml><?xml version="1.0" encoding="utf-8"?>
+<w15:commentsEx xmlns:mc="http://schemas.openxmlformats.org/markup-compatibility/2006" xmlns:o="urn:schemas-microsoft-com:office:office" xmlns:r="http://schemas.openxmlformats.org/officeDocument/2006/relationships" xmlns:m="http://schemas.openxmlformats.org/officeDocument/2006/math" xmlns:v="urn:schemas-microsoft-com:vml" xmlns:wp="http://schemas.openxmlformats.org/drawingml/2006/wordprocessingDrawing" xmlns:w10="urn:schemas-microsoft-com:office:word" xmlns:w="http://schemas.openxmlformats.org/wordprocessingml/2006/main" xmlns:wne="http://schemas.microsoft.com/office/word/2006/wordml" xmlns:sl="http://schemas.openxmlformats.org/schemaLibrary/2006/main" xmlns:a="http://schemas.openxmlformats.org/drawingml/2006/main" xmlns:pic="http://schemas.openxmlformats.org/drawingml/2006/picture" xmlns:c="http://schemas.openxmlformats.org/drawingml/2006/chart" xmlns:lc="http://schemas.openxmlformats.org/drawingml/2006/lockedCanvas" xmlns:dgm="http://schemas.openxmlformats.org/drawingml/2006/diagram" xmlns:wps="http://schemas.microsoft.com/office/word/2010/wordprocessingShape" xmlns:wpg="http://schemas.microsoft.com/office/word/2010/wordprocessingGroup" xmlns:w14="http://schemas.microsoft.com/office/word/2010/wordml" xmlns:w15="http://schemas.microsoft.com/office/word/2012/wordml" xmlns:w16="http://schemas.microsoft.com/office/word/2018/wordml" xmlns:w16cex="http://schemas.microsoft.com/office/word/2018/wordml/cex" xmlns:w16cid="http://schemas.microsoft.com/office/word/2016/wordml/cid" xmlns="http://schemas.microsoft.com/office/tasks/2019/documenttasks" xmlns:cr="http://schemas.microsoft.com/office/comments/2020/reactions">
+  <w15:commentEx w15:paraId="0000019F" w15:done="0"/>
+</w15:commentsEx>
+</file>
+
 <file path=word/numbering.xml><?xml version="1.0" encoding="utf-8"?>
 <w:numbering xmlns:mc="http://schemas.openxmlformats.org/markup-compatibility/2006" xmlns:o="urn:schemas-microsoft-com:office:office" xmlns:r="http://schemas.openxmlformats.org/officeDocument/2006/relationships" xmlns:m="http://schemas.openxmlformats.org/officeDocument/2006/math" xmlns:v="urn:schemas-microsoft-com:vml" xmlns:wp="http://schemas.openxmlformats.org/drawingml/2006/wordprocessingDrawing" xmlns:w10="urn:schemas-microsoft-com:office:word" xmlns:w="http://schemas.openxmlformats.org/wordprocessingml/2006/main" xmlns:wne="http://schemas.microsoft.com/office/word/2006/wordml" xmlns:sl="http://schemas.openxmlformats.org/schemaLibrary/2006/main" xmlns:a="http://schemas.openxmlformats.org/drawingml/2006/main" xmlns:pic="http://schemas.openxmlformats.org/drawingml/2006/picture" xmlns:c="http://schemas.openxmlformats.org/drawingml/2006/chart" xmlns:lc="http://schemas.openxmlformats.org/drawingml/2006/lockedCanvas" xmlns:dgm="http://schemas.openxmlformats.org/drawingml/2006/diagram" xmlns:wps="http://schemas.microsoft.com/office/word/2010/wordprocessingShape" xmlns:wpg="http://schemas.microsoft.com/office/word/2010/wordprocessingGroup" xmlns:w14="http://schemas.microsoft.com/office/word/2010/wordml" xmlns:w15="http://schemas.microsoft.com/office/word/2012/wordml" xmlns:w16="http://schemas.microsoft.com/office/word/2018/wordml" xmlns:w16cex="http://schemas.microsoft.com/office/word/2018/wordml/cex" xmlns:w16cid="http://schemas.microsoft.com/office/word/2016/wordml/cid" xmlns="http://schemas.microsoft.com/office/tasks/2019/documenttasks" xmlns:cr="http://schemas.microsoft.com/office/comments/2020/reactions">
   <w:abstractNum w:abstractNumId="1">
@@ -14763,9 +15581,9 @@
   <w:abstractNum w:abstractNumId="10">
     <w:lvl w:ilvl="0">
       <w:start w:val="1"/>
-      <w:numFmt w:val="bullet"/>
-      <w:lvlText w:val="●"/>
-      <w:lvlJc w:val="left"/>
+      <w:numFmt w:val="decimal"/>
+      <w:lvlText w:val="%1."/>
+      <w:lvlJc w:val="right"/>
       <w:pPr>
         <w:ind w:left="720" w:hanging="360"/>
       </w:pPr>
@@ -14775,9 +15593,9 @@
     </w:lvl>
     <w:lvl w:ilvl="1">
       <w:start w:val="1"/>
-      <w:numFmt w:val="bullet"/>
-      <w:lvlText w:val="○"/>
-      <w:lvlJc w:val="left"/>
+      <w:numFmt w:val="decimal"/>
+      <w:lvlText w:val="%1.%2."/>
+      <w:lvlJc w:val="right"/>
       <w:pPr>
         <w:ind w:left="1440" w:hanging="360"/>
       </w:pPr>
@@ -14787,9 +15605,9 @@
     </w:lvl>
     <w:lvl w:ilvl="2">
       <w:start w:val="1"/>
-      <w:numFmt w:val="bullet"/>
-      <w:lvlText w:val="■"/>
-      <w:lvlJc w:val="left"/>
+      <w:numFmt w:val="decimal"/>
+      <w:lvlText w:val="%1.%2.%3."/>
+      <w:lvlJc w:val="right"/>
       <w:pPr>
         <w:ind w:left="2160" w:hanging="360"/>
       </w:pPr>
@@ -14799,9 +15617,9 @@
     </w:lvl>
     <w:lvl w:ilvl="3">
       <w:start w:val="1"/>
-      <w:numFmt w:val="bullet"/>
-      <w:lvlText w:val="●"/>
-      <w:lvlJc w:val="left"/>
+      <w:numFmt w:val="decimal"/>
+      <w:lvlText w:val="%1.%2.%3.%4."/>
+      <w:lvlJc w:val="right"/>
       <w:pPr>
         <w:ind w:left="2880" w:hanging="360"/>
       </w:pPr>
@@ -14811,9 +15629,9 @@
     </w:lvl>
     <w:lvl w:ilvl="4">
       <w:start w:val="1"/>
-      <w:numFmt w:val="bullet"/>
-      <w:lvlText w:val="○"/>
-      <w:lvlJc w:val="left"/>
+      <w:numFmt w:val="decimal"/>
+      <w:lvlText w:val="%1.%2.%3.%4.%5."/>
+      <w:lvlJc w:val="right"/>
       <w:pPr>
         <w:ind w:left="3600" w:hanging="360"/>
       </w:pPr>
@@ -14823,9 +15641,9 @@
     </w:lvl>
     <w:lvl w:ilvl="5">
       <w:start w:val="1"/>
-      <w:numFmt w:val="bullet"/>
-      <w:lvlText w:val="■"/>
-      <w:lvlJc w:val="left"/>
+      <w:numFmt w:val="decimal"/>
+      <w:lvlText w:val="%1.%2.%3.%4.%5.%6."/>
+      <w:lvlJc w:val="right"/>
       <w:pPr>
         <w:ind w:left="4320" w:hanging="360"/>
       </w:pPr>
@@ -14835,9 +15653,9 @@
     </w:lvl>
     <w:lvl w:ilvl="6">
       <w:start w:val="1"/>
-      <w:numFmt w:val="bullet"/>
-      <w:lvlText w:val="●"/>
-      <w:lvlJc w:val="left"/>
+      <w:numFmt w:val="decimal"/>
+      <w:lvlText w:val="%1.%2.%3.%4.%5.%6.%7."/>
+      <w:lvlJc w:val="right"/>
       <w:pPr>
         <w:ind w:left="5040" w:hanging="360"/>
       </w:pPr>
@@ -14847,9 +15665,9 @@
     </w:lvl>
     <w:lvl w:ilvl="7">
       <w:start w:val="1"/>
-      <w:numFmt w:val="bullet"/>
-      <w:lvlText w:val="○"/>
-      <w:lvlJc w:val="left"/>
+      <w:numFmt w:val="decimal"/>
+      <w:lvlText w:val="%1.%2.%3.%4.%5.%6.%7.%8."/>
+      <w:lvlJc w:val="right"/>
       <w:pPr>
         <w:ind w:left="5760" w:hanging="360"/>
       </w:pPr>
@@ -14859,9 +15677,9 @@
     </w:lvl>
     <w:lvl w:ilvl="8">
       <w:start w:val="1"/>
-      <w:numFmt w:val="bullet"/>
-      <w:lvlText w:val="■"/>
-      <w:lvlJc w:val="left"/>
+      <w:numFmt w:val="decimal"/>
+      <w:lvlText w:val="%1.%2.%3.%4.%5.%6.%7.%8.%9."/>
+      <w:lvlJc w:val="right"/>
       <w:pPr>
         <w:ind w:left="6480" w:hanging="360"/>
       </w:pPr>
@@ -15423,8 +16241,8 @@
   <w:abstractNum w:abstractNumId="16">
     <w:lvl w:ilvl="0">
       <w:start w:val="1"/>
-      <w:numFmt w:val="decimal"/>
-      <w:lvlText w:val="%1."/>
+      <w:numFmt w:val="bullet"/>
+      <w:lvlText w:val="●"/>
       <w:lvlJc w:val="left"/>
       <w:pPr>
         <w:ind w:left="720" w:hanging="360"/>
@@ -15435,8 +16253,8 @@
     </w:lvl>
     <w:lvl w:ilvl="1">
       <w:start w:val="1"/>
-      <w:numFmt w:val="lowerLetter"/>
-      <w:lvlText w:val="%2."/>
+      <w:numFmt w:val="bullet"/>
+      <w:lvlText w:val="○"/>
       <w:lvlJc w:val="left"/>
       <w:pPr>
         <w:ind w:left="1440" w:hanging="360"/>
@@ -15447,8 +16265,8 @@
     </w:lvl>
     <w:lvl w:ilvl="2">
       <w:start w:val="1"/>
-      <w:numFmt w:val="lowerRoman"/>
-      <w:lvlText w:val="%3."/>
+      <w:numFmt w:val="bullet"/>
+      <w:lvlText w:val="■"/>
       <w:lvlJc w:val="left"/>
       <w:pPr>
         <w:ind w:left="2160" w:hanging="360"/>
@@ -15459,8 +16277,8 @@
     </w:lvl>
     <w:lvl w:ilvl="3">
       <w:start w:val="1"/>
-      <w:numFmt w:val="decimal"/>
-      <w:lvlText w:val="%4."/>
+      <w:numFmt w:val="bullet"/>
+      <w:lvlText w:val="●"/>
       <w:lvlJc w:val="left"/>
       <w:pPr>
         <w:ind w:left="2880" w:hanging="360"/>
@@ -15471,8 +16289,8 @@
     </w:lvl>
     <w:lvl w:ilvl="4">
       <w:start w:val="1"/>
-      <w:numFmt w:val="lowerLetter"/>
-      <w:lvlText w:val="%5."/>
+      <w:numFmt w:val="bullet"/>
+      <w:lvlText w:val="○"/>
       <w:lvlJc w:val="left"/>
       <w:pPr>
         <w:ind w:left="3600" w:hanging="360"/>
@@ -15483,8 +16301,8 @@
     </w:lvl>
     <w:lvl w:ilvl="5">
       <w:start w:val="1"/>
-      <w:numFmt w:val="lowerRoman"/>
-      <w:lvlText w:val="%6."/>
+      <w:numFmt w:val="bullet"/>
+      <w:lvlText w:val="■"/>
       <w:lvlJc w:val="left"/>
       <w:pPr>
         <w:ind w:left="4320" w:hanging="360"/>
@@ -15495,8 +16313,8 @@
     </w:lvl>
     <w:lvl w:ilvl="6">
       <w:start w:val="1"/>
-      <w:numFmt w:val="decimal"/>
-      <w:lvlText w:val="%7."/>
+      <w:numFmt w:val="bullet"/>
+      <w:lvlText w:val="●"/>
       <w:lvlJc w:val="left"/>
       <w:pPr>
         <w:ind w:left="5040" w:hanging="360"/>
@@ -15507,8 +16325,8 @@
     </w:lvl>
     <w:lvl w:ilvl="7">
       <w:start w:val="1"/>
-      <w:numFmt w:val="lowerLetter"/>
-      <w:lvlText w:val="%8."/>
+      <w:numFmt w:val="bullet"/>
+      <w:lvlText w:val="○"/>
       <w:lvlJc w:val="left"/>
       <w:pPr>
         <w:ind w:left="5760" w:hanging="360"/>
@@ -15519,8 +16337,8 @@
     </w:lvl>
     <w:lvl w:ilvl="8">
       <w:start w:val="1"/>
-      <w:numFmt w:val="lowerRoman"/>
-      <w:lvlText w:val="%9."/>
+      <w:numFmt w:val="bullet"/>
+      <w:lvlText w:val="■"/>
       <w:lvlJc w:val="left"/>
       <w:pPr>
         <w:ind w:left="6480" w:hanging="360"/>
@@ -15753,8 +16571,8 @@
   <w:abstractNum w:abstractNumId="19">
     <w:lvl w:ilvl="0">
       <w:start w:val="1"/>
-      <w:numFmt w:val="bullet"/>
-      <w:lvlText w:val="●"/>
+      <w:numFmt w:val="decimal"/>
+      <w:lvlText w:val="%1."/>
       <w:lvlJc w:val="left"/>
       <w:pPr>
         <w:ind w:left="720" w:hanging="360"/>
@@ -15765,8 +16583,8 @@
     </w:lvl>
     <w:lvl w:ilvl="1">
       <w:start w:val="1"/>
-      <w:numFmt w:val="bullet"/>
-      <w:lvlText w:val="○"/>
+      <w:numFmt w:val="lowerLetter"/>
+      <w:lvlText w:val="%2."/>
       <w:lvlJc w:val="left"/>
       <w:pPr>
         <w:ind w:left="1440" w:hanging="360"/>
@@ -15777,8 +16595,8 @@
     </w:lvl>
     <w:lvl w:ilvl="2">
       <w:start w:val="1"/>
-      <w:numFmt w:val="bullet"/>
-      <w:lvlText w:val="■"/>
+      <w:numFmt w:val="lowerRoman"/>
+      <w:lvlText w:val="%3."/>
       <w:lvlJc w:val="left"/>
       <w:pPr>
         <w:ind w:left="2160" w:hanging="360"/>
@@ -15789,8 +16607,8 @@
     </w:lvl>
     <w:lvl w:ilvl="3">
       <w:start w:val="1"/>
-      <w:numFmt w:val="bullet"/>
-      <w:lvlText w:val="●"/>
+      <w:numFmt w:val="decimal"/>
+      <w:lvlText w:val="%4."/>
       <w:lvlJc w:val="left"/>
       <w:pPr>
         <w:ind w:left="2880" w:hanging="360"/>
@@ -15801,8 +16619,8 @@
     </w:lvl>
     <w:lvl w:ilvl="4">
       <w:start w:val="1"/>
-      <w:numFmt w:val="bullet"/>
-      <w:lvlText w:val="○"/>
+      <w:numFmt w:val="lowerLetter"/>
+      <w:lvlText w:val="%5."/>
       <w:lvlJc w:val="left"/>
       <w:pPr>
         <w:ind w:left="3600" w:hanging="360"/>
@@ -15813,8 +16631,8 @@
     </w:lvl>
     <w:lvl w:ilvl="5">
       <w:start w:val="1"/>
-      <w:numFmt w:val="bullet"/>
-      <w:lvlText w:val="■"/>
+      <w:numFmt w:val="lowerRoman"/>
+      <w:lvlText w:val="%6."/>
       <w:lvlJc w:val="left"/>
       <w:pPr>
         <w:ind w:left="4320" w:hanging="360"/>
@@ -15825,8 +16643,8 @@
     </w:lvl>
     <w:lvl w:ilvl="6">
       <w:start w:val="1"/>
-      <w:numFmt w:val="bullet"/>
-      <w:lvlText w:val="●"/>
+      <w:numFmt w:val="decimal"/>
+      <w:lvlText w:val="%7."/>
       <w:lvlJc w:val="left"/>
       <w:pPr>
         <w:ind w:left="5040" w:hanging="360"/>
@@ -15837,8 +16655,8 @@
     </w:lvl>
     <w:lvl w:ilvl="7">
       <w:start w:val="1"/>
-      <w:numFmt w:val="bullet"/>
-      <w:lvlText w:val="○"/>
+      <w:numFmt w:val="lowerLetter"/>
+      <w:lvlText w:val="%8."/>
       <w:lvlJc w:val="left"/>
       <w:pPr>
         <w:ind w:left="5760" w:hanging="360"/>
@@ -15849,8 +16667,8 @@
     </w:lvl>
     <w:lvl w:ilvl="8">
       <w:start w:val="1"/>
-      <w:numFmt w:val="bullet"/>
-      <w:lvlText w:val="■"/>
+      <w:numFmt w:val="lowerRoman"/>
+      <w:lvlText w:val="%9."/>
       <w:lvlJc w:val="left"/>
       <w:pPr>
         <w:ind w:left="6480" w:hanging="360"/>
@@ -16521,6 +17339,446 @@
     </w:lvl>
   </w:abstractNum>
   <w:abstractNum w:abstractNumId="26">
+    <w:lvl w:ilvl="0">
+      <w:start w:val="1"/>
+      <w:numFmt w:val="bullet"/>
+      <w:lvlText w:val="●"/>
+      <w:lvlJc w:val="left"/>
+      <w:pPr>
+        <w:ind w:left="720" w:hanging="360"/>
+      </w:pPr>
+      <w:rPr>
+        <w:u w:val="none"/>
+      </w:rPr>
+    </w:lvl>
+    <w:lvl w:ilvl="1">
+      <w:start w:val="1"/>
+      <w:numFmt w:val="bullet"/>
+      <w:lvlText w:val="○"/>
+      <w:lvlJc w:val="left"/>
+      <w:pPr>
+        <w:ind w:left="1440" w:hanging="360"/>
+      </w:pPr>
+      <w:rPr>
+        <w:u w:val="none"/>
+      </w:rPr>
+    </w:lvl>
+    <w:lvl w:ilvl="2">
+      <w:start w:val="1"/>
+      <w:numFmt w:val="bullet"/>
+      <w:lvlText w:val="■"/>
+      <w:lvlJc w:val="left"/>
+      <w:pPr>
+        <w:ind w:left="2160" w:hanging="360"/>
+      </w:pPr>
+      <w:rPr>
+        <w:u w:val="none"/>
+      </w:rPr>
+    </w:lvl>
+    <w:lvl w:ilvl="3">
+      <w:start w:val="1"/>
+      <w:numFmt w:val="bullet"/>
+      <w:lvlText w:val="●"/>
+      <w:lvlJc w:val="left"/>
+      <w:pPr>
+        <w:ind w:left="2880" w:hanging="360"/>
+      </w:pPr>
+      <w:rPr>
+        <w:u w:val="none"/>
+      </w:rPr>
+    </w:lvl>
+    <w:lvl w:ilvl="4">
+      <w:start w:val="1"/>
+      <w:numFmt w:val="bullet"/>
+      <w:lvlText w:val="○"/>
+      <w:lvlJc w:val="left"/>
+      <w:pPr>
+        <w:ind w:left="3600" w:hanging="360"/>
+      </w:pPr>
+      <w:rPr>
+        <w:u w:val="none"/>
+      </w:rPr>
+    </w:lvl>
+    <w:lvl w:ilvl="5">
+      <w:start w:val="1"/>
+      <w:numFmt w:val="bullet"/>
+      <w:lvlText w:val="■"/>
+      <w:lvlJc w:val="left"/>
+      <w:pPr>
+        <w:ind w:left="4320" w:hanging="360"/>
+      </w:pPr>
+      <w:rPr>
+        <w:u w:val="none"/>
+      </w:rPr>
+    </w:lvl>
+    <w:lvl w:ilvl="6">
+      <w:start w:val="1"/>
+      <w:numFmt w:val="bullet"/>
+      <w:lvlText w:val="●"/>
+      <w:lvlJc w:val="left"/>
+      <w:pPr>
+        <w:ind w:left="5040" w:hanging="360"/>
+      </w:pPr>
+      <w:rPr>
+        <w:u w:val="none"/>
+      </w:rPr>
+    </w:lvl>
+    <w:lvl w:ilvl="7">
+      <w:start w:val="1"/>
+      <w:numFmt w:val="bullet"/>
+      <w:lvlText w:val="○"/>
+      <w:lvlJc w:val="left"/>
+      <w:pPr>
+        <w:ind w:left="5760" w:hanging="360"/>
+      </w:pPr>
+      <w:rPr>
+        <w:u w:val="none"/>
+      </w:rPr>
+    </w:lvl>
+    <w:lvl w:ilvl="8">
+      <w:start w:val="1"/>
+      <w:numFmt w:val="bullet"/>
+      <w:lvlText w:val="■"/>
+      <w:lvlJc w:val="left"/>
+      <w:pPr>
+        <w:ind w:left="6480" w:hanging="360"/>
+      </w:pPr>
+      <w:rPr>
+        <w:u w:val="none"/>
+      </w:rPr>
+    </w:lvl>
+  </w:abstractNum>
+  <w:abstractNum w:abstractNumId="27">
+    <w:lvl w:ilvl="0">
+      <w:start w:val="1"/>
+      <w:numFmt w:val="bullet"/>
+      <w:lvlText w:val="●"/>
+      <w:lvlJc w:val="left"/>
+      <w:pPr>
+        <w:ind w:left="720" w:hanging="360"/>
+      </w:pPr>
+      <w:rPr>
+        <w:u w:val="none"/>
+      </w:rPr>
+    </w:lvl>
+    <w:lvl w:ilvl="1">
+      <w:start w:val="1"/>
+      <w:numFmt w:val="bullet"/>
+      <w:lvlText w:val="○"/>
+      <w:lvlJc w:val="left"/>
+      <w:pPr>
+        <w:ind w:left="1440" w:hanging="360"/>
+      </w:pPr>
+      <w:rPr>
+        <w:u w:val="none"/>
+      </w:rPr>
+    </w:lvl>
+    <w:lvl w:ilvl="2">
+      <w:start w:val="1"/>
+      <w:numFmt w:val="bullet"/>
+      <w:lvlText w:val="■"/>
+      <w:lvlJc w:val="left"/>
+      <w:pPr>
+        <w:ind w:left="2160" w:hanging="360"/>
+      </w:pPr>
+      <w:rPr>
+        <w:u w:val="none"/>
+      </w:rPr>
+    </w:lvl>
+    <w:lvl w:ilvl="3">
+      <w:start w:val="1"/>
+      <w:numFmt w:val="bullet"/>
+      <w:lvlText w:val="●"/>
+      <w:lvlJc w:val="left"/>
+      <w:pPr>
+        <w:ind w:left="2880" w:hanging="360"/>
+      </w:pPr>
+      <w:rPr>
+        <w:u w:val="none"/>
+      </w:rPr>
+    </w:lvl>
+    <w:lvl w:ilvl="4">
+      <w:start w:val="1"/>
+      <w:numFmt w:val="bullet"/>
+      <w:lvlText w:val="○"/>
+      <w:lvlJc w:val="left"/>
+      <w:pPr>
+        <w:ind w:left="3600" w:hanging="360"/>
+      </w:pPr>
+      <w:rPr>
+        <w:u w:val="none"/>
+      </w:rPr>
+    </w:lvl>
+    <w:lvl w:ilvl="5">
+      <w:start w:val="1"/>
+      <w:numFmt w:val="bullet"/>
+      <w:lvlText w:val="■"/>
+      <w:lvlJc w:val="left"/>
+      <w:pPr>
+        <w:ind w:left="4320" w:hanging="360"/>
+      </w:pPr>
+      <w:rPr>
+        <w:u w:val="none"/>
+      </w:rPr>
+    </w:lvl>
+    <w:lvl w:ilvl="6">
+      <w:start w:val="1"/>
+      <w:numFmt w:val="bullet"/>
+      <w:lvlText w:val="●"/>
+      <w:lvlJc w:val="left"/>
+      <w:pPr>
+        <w:ind w:left="5040" w:hanging="360"/>
+      </w:pPr>
+      <w:rPr>
+        <w:u w:val="none"/>
+      </w:rPr>
+    </w:lvl>
+    <w:lvl w:ilvl="7">
+      <w:start w:val="1"/>
+      <w:numFmt w:val="bullet"/>
+      <w:lvlText w:val="○"/>
+      <w:lvlJc w:val="left"/>
+      <w:pPr>
+        <w:ind w:left="5760" w:hanging="360"/>
+      </w:pPr>
+      <w:rPr>
+        <w:u w:val="none"/>
+      </w:rPr>
+    </w:lvl>
+    <w:lvl w:ilvl="8">
+      <w:start w:val="1"/>
+      <w:numFmt w:val="bullet"/>
+      <w:lvlText w:val="■"/>
+      <w:lvlJc w:val="left"/>
+      <w:pPr>
+        <w:ind w:left="6480" w:hanging="360"/>
+      </w:pPr>
+      <w:rPr>
+        <w:u w:val="none"/>
+      </w:rPr>
+    </w:lvl>
+  </w:abstractNum>
+  <w:abstractNum w:abstractNumId="28">
+    <w:lvl w:ilvl="0">
+      <w:start w:val="1"/>
+      <w:numFmt w:val="bullet"/>
+      <w:lvlText w:val="●"/>
+      <w:lvlJc w:val="left"/>
+      <w:pPr>
+        <w:ind w:left="720" w:hanging="360"/>
+      </w:pPr>
+      <w:rPr>
+        <w:u w:val="none"/>
+      </w:rPr>
+    </w:lvl>
+    <w:lvl w:ilvl="1">
+      <w:start w:val="1"/>
+      <w:numFmt w:val="bullet"/>
+      <w:lvlText w:val="○"/>
+      <w:lvlJc w:val="left"/>
+      <w:pPr>
+        <w:ind w:left="1440" w:hanging="360"/>
+      </w:pPr>
+      <w:rPr>
+        <w:u w:val="none"/>
+      </w:rPr>
+    </w:lvl>
+    <w:lvl w:ilvl="2">
+      <w:start w:val="1"/>
+      <w:numFmt w:val="bullet"/>
+      <w:lvlText w:val="■"/>
+      <w:lvlJc w:val="left"/>
+      <w:pPr>
+        <w:ind w:left="2160" w:hanging="360"/>
+      </w:pPr>
+      <w:rPr>
+        <w:u w:val="none"/>
+      </w:rPr>
+    </w:lvl>
+    <w:lvl w:ilvl="3">
+      <w:start w:val="1"/>
+      <w:numFmt w:val="bullet"/>
+      <w:lvlText w:val="●"/>
+      <w:lvlJc w:val="left"/>
+      <w:pPr>
+        <w:ind w:left="2880" w:hanging="360"/>
+      </w:pPr>
+      <w:rPr>
+        <w:u w:val="none"/>
+      </w:rPr>
+    </w:lvl>
+    <w:lvl w:ilvl="4">
+      <w:start w:val="1"/>
+      <w:numFmt w:val="bullet"/>
+      <w:lvlText w:val="○"/>
+      <w:lvlJc w:val="left"/>
+      <w:pPr>
+        <w:ind w:left="3600" w:hanging="360"/>
+      </w:pPr>
+      <w:rPr>
+        <w:u w:val="none"/>
+      </w:rPr>
+    </w:lvl>
+    <w:lvl w:ilvl="5">
+      <w:start w:val="1"/>
+      <w:numFmt w:val="bullet"/>
+      <w:lvlText w:val="■"/>
+      <w:lvlJc w:val="left"/>
+      <w:pPr>
+        <w:ind w:left="4320" w:hanging="360"/>
+      </w:pPr>
+      <w:rPr>
+        <w:u w:val="none"/>
+      </w:rPr>
+    </w:lvl>
+    <w:lvl w:ilvl="6">
+      <w:start w:val="1"/>
+      <w:numFmt w:val="bullet"/>
+      <w:lvlText w:val="●"/>
+      <w:lvlJc w:val="left"/>
+      <w:pPr>
+        <w:ind w:left="5040" w:hanging="360"/>
+      </w:pPr>
+      <w:rPr>
+        <w:u w:val="none"/>
+      </w:rPr>
+    </w:lvl>
+    <w:lvl w:ilvl="7">
+      <w:start w:val="1"/>
+      <w:numFmt w:val="bullet"/>
+      <w:lvlText w:val="○"/>
+      <w:lvlJc w:val="left"/>
+      <w:pPr>
+        <w:ind w:left="5760" w:hanging="360"/>
+      </w:pPr>
+      <w:rPr>
+        <w:u w:val="none"/>
+      </w:rPr>
+    </w:lvl>
+    <w:lvl w:ilvl="8">
+      <w:start w:val="1"/>
+      <w:numFmt w:val="bullet"/>
+      <w:lvlText w:val="■"/>
+      <w:lvlJc w:val="left"/>
+      <w:pPr>
+        <w:ind w:left="6480" w:hanging="360"/>
+      </w:pPr>
+      <w:rPr>
+        <w:u w:val="none"/>
+      </w:rPr>
+    </w:lvl>
+  </w:abstractNum>
+  <w:abstractNum w:abstractNumId="29">
+    <w:lvl w:ilvl="0">
+      <w:start w:val="1"/>
+      <w:numFmt w:val="bullet"/>
+      <w:lvlText w:val="●"/>
+      <w:lvlJc w:val="left"/>
+      <w:pPr>
+        <w:ind w:left="720" w:hanging="360"/>
+      </w:pPr>
+      <w:rPr>
+        <w:u w:val="none"/>
+      </w:rPr>
+    </w:lvl>
+    <w:lvl w:ilvl="1">
+      <w:start w:val="1"/>
+      <w:numFmt w:val="bullet"/>
+      <w:lvlText w:val="○"/>
+      <w:lvlJc w:val="left"/>
+      <w:pPr>
+        <w:ind w:left="1440" w:hanging="360"/>
+      </w:pPr>
+      <w:rPr>
+        <w:u w:val="none"/>
+      </w:rPr>
+    </w:lvl>
+    <w:lvl w:ilvl="2">
+      <w:start w:val="1"/>
+      <w:numFmt w:val="bullet"/>
+      <w:lvlText w:val="■"/>
+      <w:lvlJc w:val="left"/>
+      <w:pPr>
+        <w:ind w:left="2160" w:hanging="360"/>
+      </w:pPr>
+      <w:rPr>
+        <w:u w:val="none"/>
+      </w:rPr>
+    </w:lvl>
+    <w:lvl w:ilvl="3">
+      <w:start w:val="1"/>
+      <w:numFmt w:val="bullet"/>
+      <w:lvlText w:val="●"/>
+      <w:lvlJc w:val="left"/>
+      <w:pPr>
+        <w:ind w:left="2880" w:hanging="360"/>
+      </w:pPr>
+      <w:rPr>
+        <w:u w:val="none"/>
+      </w:rPr>
+    </w:lvl>
+    <w:lvl w:ilvl="4">
+      <w:start w:val="1"/>
+      <w:numFmt w:val="bullet"/>
+      <w:lvlText w:val="○"/>
+      <w:lvlJc w:val="left"/>
+      <w:pPr>
+        <w:ind w:left="3600" w:hanging="360"/>
+      </w:pPr>
+      <w:rPr>
+        <w:u w:val="none"/>
+      </w:rPr>
+    </w:lvl>
+    <w:lvl w:ilvl="5">
+      <w:start w:val="1"/>
+      <w:numFmt w:val="bullet"/>
+      <w:lvlText w:val="■"/>
+      <w:lvlJc w:val="left"/>
+      <w:pPr>
+        <w:ind w:left="4320" w:hanging="360"/>
+      </w:pPr>
+      <w:rPr>
+        <w:u w:val="none"/>
+      </w:rPr>
+    </w:lvl>
+    <w:lvl w:ilvl="6">
+      <w:start w:val="1"/>
+      <w:numFmt w:val="bullet"/>
+      <w:lvlText w:val="●"/>
+      <w:lvlJc w:val="left"/>
+      <w:pPr>
+        <w:ind w:left="5040" w:hanging="360"/>
+      </w:pPr>
+      <w:rPr>
+        <w:u w:val="none"/>
+      </w:rPr>
+    </w:lvl>
+    <w:lvl w:ilvl="7">
+      <w:start w:val="1"/>
+      <w:numFmt w:val="bullet"/>
+      <w:lvlText w:val="○"/>
+      <w:lvlJc w:val="left"/>
+      <w:pPr>
+        <w:ind w:left="5760" w:hanging="360"/>
+      </w:pPr>
+      <w:rPr>
+        <w:u w:val="none"/>
+      </w:rPr>
+    </w:lvl>
+    <w:lvl w:ilvl="8">
+      <w:start w:val="1"/>
+      <w:numFmt w:val="bullet"/>
+      <w:lvlText w:val="■"/>
+      <w:lvlJc w:val="left"/>
+      <w:pPr>
+        <w:ind w:left="6480" w:hanging="360"/>
+      </w:pPr>
+      <w:rPr>
+        <w:u w:val="none"/>
+      </w:rPr>
+    </w:lvl>
+  </w:abstractNum>
+  <w:abstractNum w:abstractNumId="30">
     <w:lvl w:ilvl="0">
       <w:start w:val="1"/>
       <w:numFmt w:val="bullet"/>
@@ -16708,6 +17966,18 @@
   <w:num w:numId="26">
     <w:abstractNumId w:val="26"/>
   </w:num>
+  <w:num w:numId="27">
+    <w:abstractNumId w:val="27"/>
+  </w:num>
+  <w:num w:numId="28">
+    <w:abstractNumId w:val="28"/>
+  </w:num>
+  <w:num w:numId="29">
+    <w:abstractNumId w:val="29"/>
+  </w:num>
+  <w:num w:numId="30">
+    <w:abstractNumId w:val="30"/>
+  </w:num>
 </w:numbering>
 </file>
 
@@ -16728,11 +17998,19 @@
       </w:pPr>
     </w:pPrDefault>
   </w:docDefaults>
+  <w:style w:type="table" w:styleId="TableNormal" w:default="1">
+    <w:name w:val="TableNormal"/>
+    <w:tblPr>
+      <w:tblCellMar>
+        <w:top w:w="100.0" w:type="dxa"/>
+        <w:left w:w="100.0" w:type="dxa"/>
+        <w:bottom w:w="100.0" w:type="dxa"/>
+        <w:right w:w="100.0" w:type="dxa"/>
+      </w:tblCellMar>
+    </w:tblPr>
+  </w:style>
   <w:style w:type="paragraph" w:styleId="Normal" w:default="1">
     <w:name w:val="normal"/>
-  </w:style>
-  <w:style w:type="table" w:styleId="TableNormal" w:default="1">
-    <w:name w:val="TableNormal"/>
   </w:style>
   <w:style w:type="paragraph" w:styleId="Heading1">
     <w:name w:val="heading 1"/>
@@ -16906,12 +18184,7 @@
     <w:tblPr>
       <w:tblStyleRowBandSize w:val="1"/>
       <w:tblStyleColBandSize w:val="1"/>
-      <w:tblCellMar>
-        <w:top w:w="100.0" w:type="dxa"/>
-        <w:left w:w="100.0" w:type="dxa"/>
-        <w:bottom w:w="100.0" w:type="dxa"/>
-        <w:right w:w="100.0" w:type="dxa"/>
-      </w:tblCellMar>
+      <w:tblCellMar/>
     </w:tblPr>
   </w:style>
   <w:style w:type="table" w:styleId="Table2">
@@ -16919,12 +18192,7 @@
     <w:tblPr>
       <w:tblStyleRowBandSize w:val="1"/>
       <w:tblStyleColBandSize w:val="1"/>
-      <w:tblCellMar>
-        <w:top w:w="100.0" w:type="dxa"/>
-        <w:left w:w="100.0" w:type="dxa"/>
-        <w:bottom w:w="100.0" w:type="dxa"/>
-        <w:right w:w="100.0" w:type="dxa"/>
-      </w:tblCellMar>
+      <w:tblCellMar/>
     </w:tblPr>
   </w:style>
 </w:styles>
@@ -17227,7 +18495,7 @@
 
 <file path=customXML/item1.xml><?xml version="1.0" encoding="utf-8"?>
 <go:gDocsCustomXmlDataStorage xmlns:go="http://customooxmlschemas.google.com/" xmlns:r="http://schemas.openxmlformats.org/officeDocument/2006/relationships" uri="GoogleDocsCustomDataVersion2">
-  <go:docsCustomData xmlns:go="http://customooxmlschemas.google.com/" roundtripDataSignature="AMtx7mjeF+d1JLsTaNkdxbamI4owzHnYIw==">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</go:docsCustomData>
+  <go:docsCustomData xmlns:go="http://customooxmlschemas.google.com/" roundtripDataSignature="AMtx7mjSZwK+Rg8T80gCnyNCJNum9pv/Ug==">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</go:docsCustomData>
 </go:gDocsCustomXmlDataStorage>
 </file>
 

</xml_diff>